<commit_message>
Pseudo Code for program completed
Minor changes to main.py e.g. more unused commented out lines of code removed
</commit_message>
<xml_diff>
--- a/95059_8188_FE_P/Report/Design/Design.docx
+++ b/95059_8188_FE_P/Report/Design/Design.docx
@@ -79,22 +79,22 @@
           <w:szCs w:val="20"/>
         </w:rPr>
         <w:drawing>
-          <wp:anchor distT="0" distB="0" distL="114300" distR="114300" simplePos="0" relativeHeight="251658240" behindDoc="1" locked="0" layoutInCell="1" allowOverlap="1" wp14:anchorId="42837D30" wp14:editId="43C56672">
+          <wp:anchor distT="0" distB="0" distL="114300" distR="114300" simplePos="0" relativeHeight="251658240" behindDoc="1" locked="0" layoutInCell="1" allowOverlap="1" wp14:anchorId="42837D30" wp14:editId="439A7BAC">
             <wp:simplePos x="0" y="0"/>
             <wp:positionH relativeFrom="column">
-              <wp:posOffset>106495</wp:posOffset>
+              <wp:posOffset>-605790</wp:posOffset>
             </wp:positionH>
             <wp:positionV relativeFrom="paragraph">
-              <wp:posOffset>1262814</wp:posOffset>
+              <wp:posOffset>1261110</wp:posOffset>
             </wp:positionV>
-            <wp:extent cx="6315075" cy="4648835"/>
-            <wp:effectExtent l="0" t="0" r="9525" b="0"/>
+            <wp:extent cx="7564120" cy="5568950"/>
+            <wp:effectExtent l="0" t="0" r="0" b="0"/>
             <wp:wrapTight wrapText="bothSides">
               <wp:wrapPolygon edited="0">
                 <wp:start x="0" y="0"/>
-                <wp:lineTo x="0" y="21509"/>
-                <wp:lineTo x="21567" y="21509"/>
-                <wp:lineTo x="21567" y="0"/>
+                <wp:lineTo x="0" y="21501"/>
+                <wp:lineTo x="21542" y="21501"/>
+                <wp:lineTo x="21542" y="0"/>
                 <wp:lineTo x="0" y="0"/>
               </wp:wrapPolygon>
             </wp:wrapTight>
@@ -127,7 +127,7 @@
                   <pic:spPr bwMode="auto">
                     <a:xfrm>
                       <a:off x="0" y="0"/>
-                      <a:ext cx="6315075" cy="4648835"/>
+                      <a:ext cx="7564120" cy="5568950"/>
                     </a:xfrm>
                     <a:prstGeom prst="rect">
                       <a:avLst/>
@@ -140,6 +140,12 @@
                 </pic:pic>
               </a:graphicData>
             </a:graphic>
+            <wp14:sizeRelH relativeFrom="margin">
+              <wp14:pctWidth>0</wp14:pctWidth>
+            </wp14:sizeRelH>
+            <wp14:sizeRelV relativeFrom="margin">
+              <wp14:pctHeight>0</wp14:pctHeight>
+            </wp14:sizeRelV>
           </wp:anchor>
         </w:drawing>
       </w:r>
@@ -149,31 +155,34 @@
           <w:sz w:val="20"/>
           <w:szCs w:val="20"/>
         </w:rPr>
-        <w:t>This is a hierarchy chart displaying the whole program solution. When the program starts, check_file() starts after main_menu() is run and the user can choose either get_order_input(), editing_main_menu() finalize_o</w:t>
-      </w:r>
+        <w:t xml:space="preserve">This is a hierarchy chart displaying the whole program solution. When the program starts, check_file() starts after main_menu() is run and the user can choose either get_order_input(), </w:t>
+      </w:r>
+      <w:proofErr w:type="spellStart"/>
       <w:r>
         <w:rPr>
           <w:rFonts w:ascii="Arimo" w:hAnsi="Arimo"/>
           <w:sz w:val="20"/>
           <w:szCs w:val="20"/>
         </w:rPr>
-        <w:t>r</w:t>
-      </w:r>
+        <w:t>editing_main_menu</w:t>
+      </w:r>
+      <w:proofErr w:type="spellEnd"/>
       <w:r>
         <w:rPr>
           <w:rFonts w:ascii="Arimo" w:hAnsi="Arimo"/>
           <w:sz w:val="20"/>
           <w:szCs w:val="20"/>
         </w:rPr>
-        <w:t xml:space="preserve">der() or options(). </w:t>
-      </w:r>
+        <w:t xml:space="preserve">() </w:t>
+      </w:r>
+      <w:proofErr w:type="spellStart"/>
       <w:r>
         <w:rPr>
           <w:rFonts w:ascii="Arimo" w:hAnsi="Arimo"/>
           <w:sz w:val="20"/>
           <w:szCs w:val="20"/>
         </w:rPr>
-        <w:t xml:space="preserve">The subprograms that the user can choose all return information that is used with the other subprograms to work properly. Without this information the program will not work and information will not be passed around. </w:t>
+        <w:t>finalize_o</w:t>
       </w:r>
       <w:r>
         <w:rPr>
@@ -181,8 +190,143 @@
           <w:sz w:val="20"/>
           <w:szCs w:val="20"/>
         </w:rPr>
+        <w:t>r</w:t>
+      </w:r>
+      <w:r>
+        <w:rPr>
+          <w:rFonts w:ascii="Arimo" w:hAnsi="Arimo"/>
+          <w:sz w:val="20"/>
+          <w:szCs w:val="20"/>
+        </w:rPr>
+        <w:t>der</w:t>
+      </w:r>
+      <w:proofErr w:type="spellEnd"/>
+      <w:r>
+        <w:rPr>
+          <w:rFonts w:ascii="Arimo" w:hAnsi="Arimo"/>
+          <w:sz w:val="20"/>
+          <w:szCs w:val="20"/>
+        </w:rPr>
+        <w:t xml:space="preserve">() or options(). </w:t>
+      </w:r>
+      <w:r>
+        <w:rPr>
+          <w:rFonts w:ascii="Arimo" w:hAnsi="Arimo"/>
+          <w:sz w:val="20"/>
+          <w:szCs w:val="20"/>
+        </w:rPr>
+        <w:t xml:space="preserve">The subprograms that the user can choose all return information that is used with the other subprograms to work properly. Without this information the program will not </w:t>
+      </w:r>
+      <w:proofErr w:type="gramStart"/>
+      <w:r>
+        <w:rPr>
+          <w:rFonts w:ascii="Arimo" w:hAnsi="Arimo"/>
+          <w:sz w:val="20"/>
+          <w:szCs w:val="20"/>
+        </w:rPr>
+        <w:t>work</w:t>
+      </w:r>
+      <w:proofErr w:type="gramEnd"/>
+      <w:r>
+        <w:rPr>
+          <w:rFonts w:ascii="Arimo" w:hAnsi="Arimo"/>
+          <w:sz w:val="20"/>
+          <w:szCs w:val="20"/>
+        </w:rPr>
+        <w:t xml:space="preserve"> and information will not be passed around. </w:t>
+      </w:r>
+      <w:r>
+        <w:rPr>
+          <w:rFonts w:ascii="Arimo" w:hAnsi="Arimo"/>
+          <w:sz w:val="20"/>
+          <w:szCs w:val="20"/>
+        </w:rPr>
         <w:t xml:space="preserve">These subprograms run and when the user decides to exit those sub programs they will be brought back to the main menu unless they choose to exit. This is a basic abstraction of how the overall program’s subprograms work together. </w:t>
       </w:r>
+    </w:p>
+    <w:p>
+      <w:pPr>
+        <w:ind w:left="720"/>
+        <w:rPr>
+          <w:rFonts w:ascii="Arimo" w:hAnsi="Arimo"/>
+          <w:b/>
+          <w:bCs/>
+          <w:sz w:val="22"/>
+          <w:szCs w:val="22"/>
+        </w:rPr>
+      </w:pPr>
+    </w:p>
+    <w:p>
+      <w:pPr>
+        <w:ind w:left="720"/>
+        <w:rPr>
+          <w:rFonts w:ascii="Arimo" w:hAnsi="Arimo"/>
+          <w:b/>
+          <w:bCs/>
+          <w:sz w:val="22"/>
+          <w:szCs w:val="22"/>
+        </w:rPr>
+      </w:pPr>
+    </w:p>
+    <w:p>
+      <w:pPr>
+        <w:ind w:left="720"/>
+        <w:rPr>
+          <w:rFonts w:ascii="Arimo" w:hAnsi="Arimo"/>
+          <w:b/>
+          <w:bCs/>
+          <w:sz w:val="22"/>
+          <w:szCs w:val="22"/>
+        </w:rPr>
+      </w:pPr>
+    </w:p>
+    <w:p>
+      <w:pPr>
+        <w:ind w:left="720"/>
+        <w:rPr>
+          <w:rFonts w:ascii="Arimo" w:hAnsi="Arimo"/>
+          <w:b/>
+          <w:bCs/>
+          <w:sz w:val="22"/>
+          <w:szCs w:val="22"/>
+        </w:rPr>
+      </w:pPr>
+    </w:p>
+    <w:p>
+      <w:pPr>
+        <w:ind w:left="720"/>
+        <w:rPr>
+          <w:rFonts w:ascii="Arimo" w:hAnsi="Arimo"/>
+          <w:b/>
+          <w:bCs/>
+          <w:sz w:val="22"/>
+          <w:szCs w:val="22"/>
+        </w:rPr>
+      </w:pPr>
+    </w:p>
+    <w:p>
+      <w:pPr>
+        <w:ind w:left="720"/>
+        <w:rPr>
+          <w:rFonts w:ascii="Arimo" w:hAnsi="Arimo"/>
+          <w:b/>
+          <w:bCs/>
+          <w:sz w:val="22"/>
+          <w:szCs w:val="22"/>
+        </w:rPr>
+      </w:pPr>
+    </w:p>
+    <w:p>
+      <w:pPr>
+        <w:ind w:left="720"/>
+        <w:rPr>
+          <w:rFonts w:ascii="Arimo" w:hAnsi="Arimo"/>
+          <w:b/>
+          <w:bCs/>
+          <w:sz w:val="22"/>
+          <w:szCs w:val="22"/>
+        </w:rPr>
+      </w:pPr>
     </w:p>
     <w:p>
       <w:pPr>
@@ -206,6 +350,7 @@
           <w:sz w:val="22"/>
           <w:szCs w:val="22"/>
         </w:rPr>
+        <w:lastRenderedPageBreak/>
         <w:t>Individual</w:t>
       </w:r>
       <w:r>
@@ -221,13 +366,1679 @@
     </w:p>
     <w:p>
       <w:pPr>
-        <w:ind w:left="720"/>
-        <w:rPr>
-          <w:rFonts w:ascii="Arimo" w:hAnsi="Arimo"/>
-          <w:b/>
-          <w:bCs/>
-        </w:rPr>
-      </w:pPr>
+        <w:numPr>
+          <w:ilvl w:val="1"/>
+          <w:numId w:val="1"/>
+        </w:numPr>
+        <w:rPr>
+          <w:rFonts w:ascii="Arimo" w:hAnsi="Arimo"/>
+          <w:b/>
+          <w:bCs/>
+          <w:sz w:val="22"/>
+          <w:szCs w:val="22"/>
+        </w:rPr>
+      </w:pPr>
+      <w:r>
+        <w:rPr>
+          <w:rFonts w:ascii="Arimo" w:hAnsi="Arimo"/>
+          <w:sz w:val="20"/>
+          <w:szCs w:val="20"/>
+        </w:rPr>
+        <w:t xml:space="preserve">Check “Pseudo Code.txt” for </w:t>
+      </w:r>
+      <w:r>
+        <w:rPr>
+          <w:rFonts w:ascii="Arimo" w:hAnsi="Arimo"/>
+          <w:b/>
+          <w:bCs/>
+          <w:sz w:val="20"/>
+          <w:szCs w:val="20"/>
+          <w:u w:val="single"/>
+        </w:rPr>
+        <w:t>FULL</w:t>
+      </w:r>
+      <w:r>
+        <w:rPr>
+          <w:rFonts w:ascii="Arimo" w:hAnsi="Arimo"/>
+          <w:sz w:val="20"/>
+          <w:szCs w:val="20"/>
+        </w:rPr>
+        <w:t xml:space="preserve"> </w:t>
+      </w:r>
+      <w:r>
+        <w:rPr>
+          <w:rFonts w:ascii="Arimo" w:hAnsi="Arimo"/>
+          <w:sz w:val="20"/>
+          <w:szCs w:val="20"/>
+        </w:rPr>
+        <w:t>Individual Subroutine plans in pseudo code</w:t>
+      </w:r>
+    </w:p>
+    <w:p>
+      <w:pPr>
+        <w:rPr>
+          <w:rFonts w:ascii="Arimo" w:hAnsi="Arimo"/>
+          <w:sz w:val="20"/>
+          <w:szCs w:val="20"/>
+        </w:rPr>
+      </w:pPr>
+    </w:p>
+    <w:p>
+      <w:pPr>
+        <w:pStyle w:val="ListParagraph"/>
+        <w:numPr>
+          <w:ilvl w:val="0"/>
+          <w:numId w:val="7"/>
+        </w:numPr>
+        <w:rPr>
+          <w:rFonts w:ascii="Arimo" w:hAnsi="Arimo"/>
+          <w:b/>
+          <w:bCs/>
+          <w:sz w:val="22"/>
+          <w:szCs w:val="22"/>
+        </w:rPr>
+      </w:pPr>
+      <w:r>
+        <w:rPr>
+          <w:rFonts w:ascii="Arimo" w:hAnsi="Arimo"/>
+          <w:b/>
+          <w:bCs/>
+          <w:sz w:val="22"/>
+          <w:szCs w:val="22"/>
+        </w:rPr>
+        <w:t>Subroutine Descriptions:</w:t>
+      </w:r>
+    </w:p>
+    <w:p>
+      <w:pPr>
+        <w:pStyle w:val="ListParagraph"/>
+        <w:numPr>
+          <w:ilvl w:val="1"/>
+          <w:numId w:val="7"/>
+        </w:numPr>
+        <w:rPr>
+          <w:rFonts w:ascii="Arimo" w:hAnsi="Arimo"/>
+          <w:b/>
+          <w:bCs/>
+          <w:sz w:val="22"/>
+          <w:szCs w:val="22"/>
+        </w:rPr>
+      </w:pPr>
+      <w:proofErr w:type="spellStart"/>
+      <w:r>
+        <w:rPr>
+          <w:rFonts w:ascii="Arimo" w:hAnsi="Arimo"/>
+          <w:b/>
+          <w:bCs/>
+          <w:i/>
+          <w:iCs/>
+          <w:sz w:val="22"/>
+          <w:szCs w:val="22"/>
+        </w:rPr>
+        <w:t>finalize_</w:t>
+      </w:r>
+      <w:proofErr w:type="gramStart"/>
+      <w:r>
+        <w:rPr>
+          <w:rFonts w:ascii="Arimo" w:hAnsi="Arimo"/>
+          <w:b/>
+          <w:bCs/>
+          <w:i/>
+          <w:iCs/>
+          <w:sz w:val="22"/>
+          <w:szCs w:val="22"/>
+        </w:rPr>
+        <w:t>order</w:t>
+      </w:r>
+      <w:proofErr w:type="spellEnd"/>
+      <w:r>
+        <w:rPr>
+          <w:rFonts w:ascii="Arimo" w:hAnsi="Arimo"/>
+          <w:b/>
+          <w:bCs/>
+          <w:i/>
+          <w:iCs/>
+          <w:sz w:val="22"/>
+          <w:szCs w:val="22"/>
+        </w:rPr>
+        <w:t>(</w:t>
+      </w:r>
+      <w:proofErr w:type="gramEnd"/>
+      <w:r>
+        <w:rPr>
+          <w:rFonts w:ascii="Arimo" w:hAnsi="Arimo"/>
+          <w:b/>
+          <w:bCs/>
+          <w:i/>
+          <w:iCs/>
+          <w:sz w:val="22"/>
+          <w:szCs w:val="22"/>
+        </w:rPr>
+        <w:t>)</w:t>
+      </w:r>
+      <w:r>
+        <w:rPr>
+          <w:rFonts w:ascii="Arimo" w:hAnsi="Arimo"/>
+          <w:i/>
+          <w:iCs/>
+          <w:sz w:val="22"/>
+          <w:szCs w:val="22"/>
+        </w:rPr>
+        <w:t xml:space="preserve"> </w:t>
+      </w:r>
+      <w:r>
+        <w:rPr>
+          <w:rFonts w:ascii="Arimo" w:hAnsi="Arimo"/>
+          <w:sz w:val="22"/>
+          <w:szCs w:val="22"/>
+        </w:rPr>
+        <w:t>– takes the all the totals and data from what the user has entered as their order and then displays it for printing.</w:t>
+      </w:r>
+    </w:p>
+    <w:p>
+      <w:pPr>
+        <w:pStyle w:val="ListParagraph"/>
+        <w:ind w:left="1789"/>
+        <w:rPr>
+          <w:rFonts w:ascii="Arimo" w:hAnsi="Arimo"/>
+          <w:b/>
+          <w:bCs/>
+          <w:sz w:val="22"/>
+          <w:szCs w:val="22"/>
+        </w:rPr>
+      </w:pPr>
+    </w:p>
+    <w:p>
+      <w:pPr>
+        <w:pStyle w:val="ListParagraph"/>
+        <w:numPr>
+          <w:ilvl w:val="1"/>
+          <w:numId w:val="7"/>
+        </w:numPr>
+        <w:rPr>
+          <w:rFonts w:ascii="Arimo" w:hAnsi="Arimo"/>
+          <w:b/>
+          <w:bCs/>
+          <w:sz w:val="22"/>
+          <w:szCs w:val="22"/>
+        </w:rPr>
+      </w:pPr>
+      <w:proofErr w:type="gramStart"/>
+      <w:r>
+        <w:rPr>
+          <w:rFonts w:ascii="Arimo" w:hAnsi="Arimo"/>
+          <w:b/>
+          <w:bCs/>
+          <w:i/>
+          <w:iCs/>
+          <w:sz w:val="22"/>
+          <w:szCs w:val="22"/>
+        </w:rPr>
+        <w:t>options(</w:t>
+      </w:r>
+      <w:proofErr w:type="gramEnd"/>
+      <w:r>
+        <w:rPr>
+          <w:rFonts w:ascii="Arimo" w:hAnsi="Arimo"/>
+          <w:b/>
+          <w:bCs/>
+          <w:i/>
+          <w:iCs/>
+          <w:sz w:val="22"/>
+          <w:szCs w:val="22"/>
+        </w:rPr>
+        <w:t>)</w:t>
+      </w:r>
+      <w:r>
+        <w:rPr>
+          <w:rFonts w:ascii="Arimo" w:hAnsi="Arimo"/>
+          <w:i/>
+          <w:iCs/>
+          <w:sz w:val="22"/>
+          <w:szCs w:val="22"/>
+        </w:rPr>
+        <w:t xml:space="preserve"> </w:t>
+      </w:r>
+      <w:r>
+        <w:rPr>
+          <w:rFonts w:ascii="Arimo" w:hAnsi="Arimo"/>
+          <w:sz w:val="22"/>
+          <w:szCs w:val="22"/>
+        </w:rPr>
+        <w:t>– displays an options menu for the user so that they can choose if they want to manually reset the menu back to defaults</w:t>
+      </w:r>
+    </w:p>
+    <w:p>
+      <w:pPr>
+        <w:rPr>
+          <w:rFonts w:ascii="Arimo" w:hAnsi="Arimo"/>
+          <w:b/>
+          <w:bCs/>
+          <w:sz w:val="22"/>
+          <w:szCs w:val="22"/>
+        </w:rPr>
+      </w:pPr>
+    </w:p>
+    <w:p>
+      <w:pPr>
+        <w:pStyle w:val="ListParagraph"/>
+        <w:numPr>
+          <w:ilvl w:val="1"/>
+          <w:numId w:val="7"/>
+        </w:numPr>
+        <w:rPr>
+          <w:rFonts w:ascii="Arimo" w:hAnsi="Arimo"/>
+          <w:b/>
+          <w:bCs/>
+          <w:sz w:val="22"/>
+          <w:szCs w:val="22"/>
+        </w:rPr>
+      </w:pPr>
+      <w:proofErr w:type="spellStart"/>
+      <w:r>
+        <w:rPr>
+          <w:rFonts w:ascii="Arimo" w:hAnsi="Arimo"/>
+          <w:b/>
+          <w:bCs/>
+          <w:i/>
+          <w:iCs/>
+          <w:sz w:val="22"/>
+          <w:szCs w:val="22"/>
+        </w:rPr>
+        <w:t>delete_menu_</w:t>
+      </w:r>
+      <w:proofErr w:type="gramStart"/>
+      <w:r>
+        <w:rPr>
+          <w:rFonts w:ascii="Arimo" w:hAnsi="Arimo"/>
+          <w:b/>
+          <w:bCs/>
+          <w:i/>
+          <w:iCs/>
+          <w:sz w:val="22"/>
+          <w:szCs w:val="22"/>
+        </w:rPr>
+        <w:t>items</w:t>
+      </w:r>
+      <w:proofErr w:type="spellEnd"/>
+      <w:r>
+        <w:rPr>
+          <w:rFonts w:ascii="Arimo" w:hAnsi="Arimo"/>
+          <w:b/>
+          <w:bCs/>
+          <w:i/>
+          <w:iCs/>
+          <w:sz w:val="22"/>
+          <w:szCs w:val="22"/>
+        </w:rPr>
+        <w:t>(</w:t>
+      </w:r>
+      <w:proofErr w:type="gramEnd"/>
+      <w:r>
+        <w:rPr>
+          <w:rFonts w:ascii="Arimo" w:hAnsi="Arimo"/>
+          <w:b/>
+          <w:bCs/>
+          <w:i/>
+          <w:iCs/>
+          <w:sz w:val="22"/>
+          <w:szCs w:val="22"/>
+        </w:rPr>
+        <w:t>)</w:t>
+      </w:r>
+      <w:r>
+        <w:rPr>
+          <w:rFonts w:ascii="Arimo" w:hAnsi="Arimo"/>
+          <w:i/>
+          <w:iCs/>
+          <w:sz w:val="22"/>
+          <w:szCs w:val="22"/>
+        </w:rPr>
+        <w:t xml:space="preserve"> </w:t>
+      </w:r>
+      <w:r>
+        <w:rPr>
+          <w:rFonts w:ascii="Arimo" w:hAnsi="Arimo"/>
+          <w:sz w:val="22"/>
+          <w:szCs w:val="22"/>
+        </w:rPr>
+        <w:t xml:space="preserve">– allows the user to delete existing menu items that are stored in the menu that will be eventually written to: </w:t>
+      </w:r>
+      <w:r>
+        <w:rPr>
+          <w:rFonts w:ascii="Arimo" w:hAnsi="Arimo"/>
+          <w:sz w:val="22"/>
+          <w:szCs w:val="22"/>
+        </w:rPr>
+        <w:t>“</w:t>
+      </w:r>
+      <w:r>
+        <w:rPr>
+          <w:rFonts w:ascii="Arimo" w:hAnsi="Arimo"/>
+          <w:sz w:val="22"/>
+          <w:szCs w:val="22"/>
+        </w:rPr>
+        <w:t>menu.txt</w:t>
+      </w:r>
+      <w:r>
+        <w:rPr>
+          <w:rFonts w:ascii="Arimo" w:hAnsi="Arimo"/>
+          <w:sz w:val="22"/>
+          <w:szCs w:val="22"/>
+        </w:rPr>
+        <w:t>”</w:t>
+      </w:r>
+    </w:p>
+    <w:p>
+      <w:pPr>
+        <w:rPr>
+          <w:rFonts w:ascii="Arimo" w:hAnsi="Arimo"/>
+          <w:b/>
+          <w:bCs/>
+          <w:sz w:val="22"/>
+          <w:szCs w:val="22"/>
+        </w:rPr>
+      </w:pPr>
+    </w:p>
+    <w:p>
+      <w:pPr>
+        <w:pStyle w:val="ListParagraph"/>
+        <w:numPr>
+          <w:ilvl w:val="1"/>
+          <w:numId w:val="7"/>
+        </w:numPr>
+        <w:rPr>
+          <w:rFonts w:ascii="Arimo" w:hAnsi="Arimo"/>
+          <w:b/>
+          <w:bCs/>
+          <w:sz w:val="22"/>
+          <w:szCs w:val="22"/>
+        </w:rPr>
+      </w:pPr>
+      <w:proofErr w:type="spellStart"/>
+      <w:r>
+        <w:rPr>
+          <w:rFonts w:ascii="Arimo" w:hAnsi="Arimo"/>
+          <w:b/>
+          <w:bCs/>
+          <w:i/>
+          <w:iCs/>
+          <w:sz w:val="22"/>
+          <w:szCs w:val="22"/>
+        </w:rPr>
+        <w:t>write_</w:t>
+      </w:r>
+      <w:proofErr w:type="gramStart"/>
+      <w:r>
+        <w:rPr>
+          <w:rFonts w:ascii="Arimo" w:hAnsi="Arimo"/>
+          <w:b/>
+          <w:bCs/>
+          <w:i/>
+          <w:iCs/>
+          <w:sz w:val="22"/>
+          <w:szCs w:val="22"/>
+        </w:rPr>
+        <w:t>menu</w:t>
+      </w:r>
+      <w:proofErr w:type="spellEnd"/>
+      <w:r>
+        <w:rPr>
+          <w:rFonts w:ascii="Arimo" w:hAnsi="Arimo"/>
+          <w:b/>
+          <w:bCs/>
+          <w:i/>
+          <w:iCs/>
+          <w:sz w:val="22"/>
+          <w:szCs w:val="22"/>
+        </w:rPr>
+        <w:t>(</w:t>
+      </w:r>
+      <w:proofErr w:type="gramEnd"/>
+      <w:r>
+        <w:rPr>
+          <w:rFonts w:ascii="Arimo" w:hAnsi="Arimo"/>
+          <w:b/>
+          <w:bCs/>
+          <w:i/>
+          <w:iCs/>
+          <w:sz w:val="22"/>
+          <w:szCs w:val="22"/>
+        </w:rPr>
+        <w:t>)</w:t>
+      </w:r>
+      <w:r>
+        <w:rPr>
+          <w:rFonts w:ascii="Arimo" w:hAnsi="Arimo"/>
+          <w:i/>
+          <w:iCs/>
+          <w:sz w:val="22"/>
+          <w:szCs w:val="22"/>
+        </w:rPr>
+        <w:t xml:space="preserve"> </w:t>
+      </w:r>
+      <w:r>
+        <w:rPr>
+          <w:rFonts w:ascii="Arimo" w:hAnsi="Arimo"/>
+          <w:sz w:val="22"/>
+          <w:szCs w:val="22"/>
+        </w:rPr>
+        <w:t xml:space="preserve">– takes the menu then, creates menu.txt and writes to it from </w:t>
+      </w:r>
+      <w:proofErr w:type="spellStart"/>
+      <w:r>
+        <w:rPr>
+          <w:rFonts w:ascii="Arimo" w:hAnsi="Arimo"/>
+          <w:sz w:val="22"/>
+          <w:szCs w:val="22"/>
+        </w:rPr>
+        <w:t>menu_file</w:t>
+      </w:r>
+      <w:proofErr w:type="spellEnd"/>
+      <w:r>
+        <w:rPr>
+          <w:rFonts w:ascii="Arimo" w:hAnsi="Arimo"/>
+          <w:sz w:val="22"/>
+          <w:szCs w:val="22"/>
+        </w:rPr>
+        <w:t xml:space="preserve"> that is passed into it as an parameter</w:t>
+      </w:r>
+    </w:p>
+    <w:p>
+      <w:pPr>
+        <w:rPr>
+          <w:rFonts w:ascii="Arimo" w:hAnsi="Arimo"/>
+          <w:b/>
+          <w:bCs/>
+          <w:sz w:val="22"/>
+          <w:szCs w:val="22"/>
+        </w:rPr>
+      </w:pPr>
+    </w:p>
+    <w:p>
+      <w:pPr>
+        <w:pStyle w:val="ListParagraph"/>
+        <w:numPr>
+          <w:ilvl w:val="1"/>
+          <w:numId w:val="7"/>
+        </w:numPr>
+        <w:rPr>
+          <w:rFonts w:ascii="Arimo" w:hAnsi="Arimo"/>
+          <w:b/>
+          <w:bCs/>
+          <w:sz w:val="22"/>
+          <w:szCs w:val="22"/>
+        </w:rPr>
+      </w:pPr>
+      <w:proofErr w:type="spellStart"/>
+      <w:r>
+        <w:rPr>
+          <w:rFonts w:ascii="Arimo" w:hAnsi="Arimo"/>
+          <w:b/>
+          <w:bCs/>
+          <w:i/>
+          <w:iCs/>
+          <w:sz w:val="22"/>
+          <w:szCs w:val="22"/>
+        </w:rPr>
+        <w:t>edit_menu_</w:t>
+      </w:r>
+      <w:proofErr w:type="gramStart"/>
+      <w:r>
+        <w:rPr>
+          <w:rFonts w:ascii="Arimo" w:hAnsi="Arimo"/>
+          <w:b/>
+          <w:bCs/>
+          <w:i/>
+          <w:iCs/>
+          <w:sz w:val="22"/>
+          <w:szCs w:val="22"/>
+        </w:rPr>
+        <w:t>items</w:t>
+      </w:r>
+      <w:proofErr w:type="spellEnd"/>
+      <w:r>
+        <w:rPr>
+          <w:rFonts w:ascii="Arimo" w:hAnsi="Arimo"/>
+          <w:b/>
+          <w:bCs/>
+          <w:i/>
+          <w:iCs/>
+          <w:sz w:val="22"/>
+          <w:szCs w:val="22"/>
+        </w:rPr>
+        <w:t>(</w:t>
+      </w:r>
+      <w:proofErr w:type="gramEnd"/>
+      <w:r>
+        <w:rPr>
+          <w:rFonts w:ascii="Arimo" w:hAnsi="Arimo"/>
+          <w:b/>
+          <w:bCs/>
+          <w:i/>
+          <w:iCs/>
+          <w:sz w:val="22"/>
+          <w:szCs w:val="22"/>
+        </w:rPr>
+        <w:t>)</w:t>
+      </w:r>
+      <w:r>
+        <w:rPr>
+          <w:rFonts w:ascii="Arimo" w:hAnsi="Arimo"/>
+          <w:i/>
+          <w:iCs/>
+          <w:sz w:val="22"/>
+          <w:szCs w:val="22"/>
+        </w:rPr>
+        <w:t xml:space="preserve"> </w:t>
+      </w:r>
+      <w:r>
+        <w:rPr>
+          <w:rFonts w:ascii="Arimo" w:hAnsi="Arimo"/>
+          <w:sz w:val="22"/>
+          <w:szCs w:val="22"/>
+        </w:rPr>
+        <w:t>– allows the user to take an existing menu item and edit it’s index, name, price or category</w:t>
+      </w:r>
+      <w:r>
+        <w:rPr>
+          <w:rFonts w:ascii="Arimo" w:hAnsi="Arimo"/>
+          <w:sz w:val="22"/>
+          <w:szCs w:val="22"/>
+        </w:rPr>
+        <w:t xml:space="preserve"> and saves changes to the menu</w:t>
+      </w:r>
+    </w:p>
+    <w:p>
+      <w:pPr>
+        <w:pStyle w:val="ListParagraph"/>
+        <w:ind w:left="1789"/>
+        <w:rPr>
+          <w:rFonts w:ascii="Arimo" w:hAnsi="Arimo"/>
+          <w:b/>
+          <w:bCs/>
+          <w:sz w:val="22"/>
+          <w:szCs w:val="22"/>
+        </w:rPr>
+      </w:pPr>
+    </w:p>
+    <w:p>
+      <w:pPr>
+        <w:pStyle w:val="ListParagraph"/>
+        <w:numPr>
+          <w:ilvl w:val="1"/>
+          <w:numId w:val="7"/>
+        </w:numPr>
+        <w:rPr>
+          <w:rFonts w:ascii="Arimo" w:hAnsi="Arimo"/>
+          <w:b/>
+          <w:bCs/>
+          <w:sz w:val="22"/>
+          <w:szCs w:val="22"/>
+        </w:rPr>
+      </w:pPr>
+      <w:proofErr w:type="spellStart"/>
+      <w:r>
+        <w:rPr>
+          <w:rFonts w:ascii="Arimo" w:hAnsi="Arimo"/>
+          <w:b/>
+          <w:bCs/>
+          <w:i/>
+          <w:iCs/>
+          <w:sz w:val="22"/>
+          <w:szCs w:val="22"/>
+        </w:rPr>
+        <w:t>add_menu_</w:t>
+      </w:r>
+      <w:proofErr w:type="gramStart"/>
+      <w:r>
+        <w:rPr>
+          <w:rFonts w:ascii="Arimo" w:hAnsi="Arimo"/>
+          <w:b/>
+          <w:bCs/>
+          <w:i/>
+          <w:iCs/>
+          <w:sz w:val="22"/>
+          <w:szCs w:val="22"/>
+        </w:rPr>
+        <w:t>items</w:t>
+      </w:r>
+      <w:proofErr w:type="spellEnd"/>
+      <w:r>
+        <w:rPr>
+          <w:rFonts w:ascii="Arimo" w:hAnsi="Arimo"/>
+          <w:b/>
+          <w:bCs/>
+          <w:i/>
+          <w:iCs/>
+          <w:sz w:val="22"/>
+          <w:szCs w:val="22"/>
+        </w:rPr>
+        <w:t>(</w:t>
+      </w:r>
+      <w:proofErr w:type="gramEnd"/>
+      <w:r>
+        <w:rPr>
+          <w:rFonts w:ascii="Arimo" w:hAnsi="Arimo"/>
+          <w:b/>
+          <w:bCs/>
+          <w:i/>
+          <w:iCs/>
+          <w:sz w:val="22"/>
+          <w:szCs w:val="22"/>
+        </w:rPr>
+        <w:t>)</w:t>
+      </w:r>
+      <w:r>
+        <w:rPr>
+          <w:rFonts w:ascii="Arimo" w:hAnsi="Arimo"/>
+          <w:i/>
+          <w:iCs/>
+          <w:sz w:val="22"/>
+          <w:szCs w:val="22"/>
+        </w:rPr>
+        <w:t xml:space="preserve"> </w:t>
+      </w:r>
+      <w:r>
+        <w:rPr>
+          <w:rFonts w:ascii="Arimo" w:hAnsi="Arimo"/>
+          <w:sz w:val="22"/>
+          <w:szCs w:val="22"/>
+        </w:rPr>
+        <w:t>– allows the user to add menu items to the menu. When adding an item, the user can decide it’s price, name, index number and category</w:t>
+      </w:r>
+    </w:p>
+    <w:p>
+      <w:pPr>
+        <w:pStyle w:val="ListParagraph"/>
+        <w:ind w:left="1789"/>
+        <w:rPr>
+          <w:rFonts w:ascii="Arimo" w:hAnsi="Arimo"/>
+          <w:b/>
+          <w:bCs/>
+          <w:sz w:val="22"/>
+          <w:szCs w:val="22"/>
+        </w:rPr>
+      </w:pPr>
+    </w:p>
+    <w:p>
+      <w:pPr>
+        <w:pStyle w:val="ListParagraph"/>
+        <w:numPr>
+          <w:ilvl w:val="1"/>
+          <w:numId w:val="7"/>
+        </w:numPr>
+        <w:rPr>
+          <w:rFonts w:ascii="Arimo" w:hAnsi="Arimo"/>
+          <w:b/>
+          <w:bCs/>
+          <w:sz w:val="22"/>
+          <w:szCs w:val="22"/>
+        </w:rPr>
+      </w:pPr>
+      <w:proofErr w:type="spellStart"/>
+      <w:r>
+        <w:rPr>
+          <w:rFonts w:ascii="Arimo" w:hAnsi="Arimo"/>
+          <w:b/>
+          <w:bCs/>
+          <w:i/>
+          <w:iCs/>
+          <w:sz w:val="22"/>
+          <w:szCs w:val="22"/>
+        </w:rPr>
+        <w:t>editing_main_</w:t>
+      </w:r>
+      <w:proofErr w:type="gramStart"/>
+      <w:r>
+        <w:rPr>
+          <w:rFonts w:ascii="Arimo" w:hAnsi="Arimo"/>
+          <w:b/>
+          <w:bCs/>
+          <w:i/>
+          <w:iCs/>
+          <w:sz w:val="22"/>
+          <w:szCs w:val="22"/>
+        </w:rPr>
+        <w:t>menu</w:t>
+      </w:r>
+      <w:proofErr w:type="spellEnd"/>
+      <w:r>
+        <w:rPr>
+          <w:rFonts w:ascii="Arimo" w:hAnsi="Arimo"/>
+          <w:b/>
+          <w:bCs/>
+          <w:i/>
+          <w:iCs/>
+          <w:sz w:val="22"/>
+          <w:szCs w:val="22"/>
+        </w:rPr>
+        <w:t>(</w:t>
+      </w:r>
+      <w:proofErr w:type="gramEnd"/>
+      <w:r>
+        <w:rPr>
+          <w:rFonts w:ascii="Arimo" w:hAnsi="Arimo"/>
+          <w:i/>
+          <w:iCs/>
+          <w:sz w:val="22"/>
+          <w:szCs w:val="22"/>
+        </w:rPr>
+        <w:t>)</w:t>
+      </w:r>
+      <w:r>
+        <w:rPr>
+          <w:rFonts w:ascii="Arimo" w:hAnsi="Arimo"/>
+          <w:sz w:val="22"/>
+          <w:szCs w:val="22"/>
+        </w:rPr>
+        <w:t xml:space="preserve"> – Provides the menu interface for the user to choose to Add, edit or delete menu items in the menu. Exiting this menu takes the user to the main_</w:t>
+      </w:r>
+      <w:proofErr w:type="gramStart"/>
+      <w:r>
+        <w:rPr>
+          <w:rFonts w:ascii="Arimo" w:hAnsi="Arimo"/>
+          <w:sz w:val="22"/>
+          <w:szCs w:val="22"/>
+        </w:rPr>
+        <w:t>menu(</w:t>
+      </w:r>
+      <w:proofErr w:type="gramEnd"/>
+      <w:r>
+        <w:rPr>
+          <w:rFonts w:ascii="Arimo" w:hAnsi="Arimo"/>
+          <w:sz w:val="22"/>
+          <w:szCs w:val="22"/>
+        </w:rPr>
+        <w:t>)</w:t>
+      </w:r>
+    </w:p>
+    <w:p>
+      <w:pPr>
+        <w:pStyle w:val="ListParagraph"/>
+        <w:ind w:left="1789"/>
+        <w:rPr>
+          <w:rFonts w:ascii="Arimo" w:hAnsi="Arimo"/>
+          <w:b/>
+          <w:bCs/>
+          <w:sz w:val="22"/>
+          <w:szCs w:val="22"/>
+        </w:rPr>
+      </w:pPr>
+    </w:p>
+    <w:p>
+      <w:pPr>
+        <w:pStyle w:val="ListParagraph"/>
+        <w:numPr>
+          <w:ilvl w:val="1"/>
+          <w:numId w:val="7"/>
+        </w:numPr>
+        <w:rPr>
+          <w:rFonts w:ascii="Arimo" w:hAnsi="Arimo"/>
+          <w:b/>
+          <w:bCs/>
+          <w:sz w:val="22"/>
+          <w:szCs w:val="22"/>
+        </w:rPr>
+      </w:pPr>
+      <w:proofErr w:type="spellStart"/>
+      <w:r>
+        <w:rPr>
+          <w:rFonts w:ascii="Arimo" w:hAnsi="Arimo"/>
+          <w:b/>
+          <w:bCs/>
+          <w:i/>
+          <w:iCs/>
+          <w:sz w:val="22"/>
+          <w:szCs w:val="22"/>
+        </w:rPr>
+        <w:t>write</w:t>
+      </w:r>
+      <w:r>
+        <w:rPr>
+          <w:rFonts w:ascii="Arimo" w:hAnsi="Arimo"/>
+          <w:b/>
+          <w:bCs/>
+          <w:sz w:val="22"/>
+          <w:szCs w:val="22"/>
+        </w:rPr>
+        <w:t>_</w:t>
+      </w:r>
+      <w:proofErr w:type="gramStart"/>
+      <w:r>
+        <w:rPr>
+          <w:rFonts w:ascii="Arimo" w:hAnsi="Arimo"/>
+          <w:b/>
+          <w:bCs/>
+          <w:sz w:val="22"/>
+          <w:szCs w:val="22"/>
+        </w:rPr>
+        <w:t>order</w:t>
+      </w:r>
+      <w:proofErr w:type="spellEnd"/>
+      <w:r>
+        <w:rPr>
+          <w:rFonts w:ascii="Arimo" w:hAnsi="Arimo"/>
+          <w:b/>
+          <w:bCs/>
+          <w:sz w:val="22"/>
+          <w:szCs w:val="22"/>
+        </w:rPr>
+        <w:t>(</w:t>
+      </w:r>
+      <w:proofErr w:type="gramEnd"/>
+      <w:r>
+        <w:rPr>
+          <w:rFonts w:ascii="Arimo" w:hAnsi="Arimo"/>
+          <w:b/>
+          <w:bCs/>
+          <w:sz w:val="22"/>
+          <w:szCs w:val="22"/>
+        </w:rPr>
+        <w:t>)</w:t>
+      </w:r>
+      <w:r>
+        <w:rPr>
+          <w:rFonts w:ascii="Arimo" w:hAnsi="Arimo"/>
+          <w:sz w:val="22"/>
+          <w:szCs w:val="22"/>
+        </w:rPr>
+        <w:t xml:space="preserve"> – Takes the user’s order totals such as total price and total quantity and writes it to “running_totals.txt”</w:t>
+      </w:r>
+    </w:p>
+    <w:p>
+      <w:pPr>
+        <w:pStyle w:val="ListParagraph"/>
+        <w:ind w:left="1789"/>
+        <w:rPr>
+          <w:rFonts w:ascii="Arimo" w:hAnsi="Arimo"/>
+          <w:b/>
+          <w:bCs/>
+          <w:sz w:val="22"/>
+          <w:szCs w:val="22"/>
+        </w:rPr>
+      </w:pPr>
+    </w:p>
+    <w:p>
+      <w:pPr>
+        <w:pStyle w:val="ListParagraph"/>
+        <w:numPr>
+          <w:ilvl w:val="1"/>
+          <w:numId w:val="7"/>
+        </w:numPr>
+        <w:rPr>
+          <w:rFonts w:ascii="Arimo" w:hAnsi="Arimo"/>
+          <w:b/>
+          <w:bCs/>
+          <w:sz w:val="22"/>
+          <w:szCs w:val="22"/>
+        </w:rPr>
+      </w:pPr>
+      <w:proofErr w:type="spellStart"/>
+      <w:r>
+        <w:rPr>
+          <w:rFonts w:ascii="Arimo" w:hAnsi="Arimo"/>
+          <w:b/>
+          <w:bCs/>
+          <w:i/>
+          <w:iCs/>
+          <w:sz w:val="22"/>
+          <w:szCs w:val="22"/>
+        </w:rPr>
+        <w:t>display_</w:t>
+      </w:r>
+      <w:proofErr w:type="gramStart"/>
+      <w:r>
+        <w:rPr>
+          <w:rFonts w:ascii="Arimo" w:hAnsi="Arimo"/>
+          <w:b/>
+          <w:bCs/>
+          <w:i/>
+          <w:iCs/>
+          <w:sz w:val="22"/>
+          <w:szCs w:val="22"/>
+        </w:rPr>
+        <w:t>order</w:t>
+      </w:r>
+      <w:proofErr w:type="spellEnd"/>
+      <w:r>
+        <w:rPr>
+          <w:rFonts w:ascii="Arimo" w:hAnsi="Arimo"/>
+          <w:b/>
+          <w:bCs/>
+          <w:i/>
+          <w:iCs/>
+          <w:sz w:val="22"/>
+          <w:szCs w:val="22"/>
+        </w:rPr>
+        <w:t>(</w:t>
+      </w:r>
+      <w:proofErr w:type="gramEnd"/>
+      <w:r>
+        <w:rPr>
+          <w:rFonts w:ascii="Arimo" w:hAnsi="Arimo"/>
+          <w:b/>
+          <w:bCs/>
+          <w:i/>
+          <w:iCs/>
+          <w:sz w:val="22"/>
+          <w:szCs w:val="22"/>
+        </w:rPr>
+        <w:t>)</w:t>
+      </w:r>
+      <w:r>
+        <w:rPr>
+          <w:rFonts w:ascii="Arimo" w:hAnsi="Arimo"/>
+          <w:i/>
+          <w:iCs/>
+          <w:sz w:val="22"/>
+          <w:szCs w:val="22"/>
+        </w:rPr>
+        <w:t xml:space="preserve"> </w:t>
+      </w:r>
+      <w:r>
+        <w:rPr>
+          <w:rFonts w:ascii="Arimo" w:hAnsi="Arimo"/>
+          <w:sz w:val="22"/>
+          <w:szCs w:val="22"/>
+        </w:rPr>
+        <w:t>– displays the current order with the quantities of each menu item ordered</w:t>
+      </w:r>
+    </w:p>
+    <w:p>
+      <w:pPr>
+        <w:pStyle w:val="ListParagraph"/>
+        <w:ind w:left="1789"/>
+        <w:rPr>
+          <w:rFonts w:ascii="Arimo" w:hAnsi="Arimo"/>
+          <w:b/>
+          <w:bCs/>
+          <w:sz w:val="22"/>
+          <w:szCs w:val="22"/>
+        </w:rPr>
+      </w:pPr>
+    </w:p>
+    <w:p>
+      <w:pPr>
+        <w:pStyle w:val="ListParagraph"/>
+        <w:numPr>
+          <w:ilvl w:val="1"/>
+          <w:numId w:val="7"/>
+        </w:numPr>
+        <w:rPr>
+          <w:rFonts w:ascii="Arimo" w:hAnsi="Arimo"/>
+          <w:b/>
+          <w:bCs/>
+          <w:sz w:val="22"/>
+          <w:szCs w:val="22"/>
+        </w:rPr>
+      </w:pPr>
+      <w:proofErr w:type="spellStart"/>
+      <w:r>
+        <w:rPr>
+          <w:rFonts w:ascii="Arimo" w:hAnsi="Arimo"/>
+          <w:b/>
+          <w:bCs/>
+          <w:i/>
+          <w:iCs/>
+          <w:sz w:val="22"/>
+          <w:szCs w:val="22"/>
+        </w:rPr>
+        <w:t>get_</w:t>
+      </w:r>
+      <w:proofErr w:type="gramStart"/>
+      <w:r>
+        <w:rPr>
+          <w:rFonts w:ascii="Arimo" w:hAnsi="Arimo"/>
+          <w:b/>
+          <w:bCs/>
+          <w:i/>
+          <w:iCs/>
+          <w:sz w:val="22"/>
+          <w:szCs w:val="22"/>
+        </w:rPr>
+        <w:t>quantity</w:t>
+      </w:r>
+      <w:proofErr w:type="spellEnd"/>
+      <w:r>
+        <w:rPr>
+          <w:rFonts w:ascii="Arimo" w:hAnsi="Arimo"/>
+          <w:b/>
+          <w:bCs/>
+          <w:i/>
+          <w:iCs/>
+          <w:sz w:val="22"/>
+          <w:szCs w:val="22"/>
+        </w:rPr>
+        <w:t>(</w:t>
+      </w:r>
+      <w:proofErr w:type="gramEnd"/>
+      <w:r>
+        <w:rPr>
+          <w:rFonts w:ascii="Arimo" w:hAnsi="Arimo"/>
+          <w:b/>
+          <w:bCs/>
+          <w:i/>
+          <w:iCs/>
+          <w:sz w:val="22"/>
+          <w:szCs w:val="22"/>
+        </w:rPr>
+        <w:t>)</w:t>
+      </w:r>
+      <w:r>
+        <w:rPr>
+          <w:rFonts w:ascii="Arimo" w:hAnsi="Arimo"/>
+          <w:i/>
+          <w:iCs/>
+          <w:sz w:val="22"/>
+          <w:szCs w:val="22"/>
+        </w:rPr>
+        <w:t xml:space="preserve"> </w:t>
+      </w:r>
+      <w:r>
+        <w:rPr>
+          <w:rFonts w:ascii="Arimo" w:hAnsi="Arimo"/>
+          <w:sz w:val="22"/>
+          <w:szCs w:val="22"/>
+        </w:rPr>
+        <w:t xml:space="preserve">– Generates a dictionary of how many of each item has been ordered in a simple dictionary format for </w:t>
+      </w:r>
+      <w:proofErr w:type="spellStart"/>
+      <w:r>
+        <w:rPr>
+          <w:rFonts w:ascii="Arimo" w:hAnsi="Arimo"/>
+          <w:sz w:val="22"/>
+          <w:szCs w:val="22"/>
+        </w:rPr>
+        <w:t>display_order</w:t>
+      </w:r>
+      <w:proofErr w:type="spellEnd"/>
+      <w:r>
+        <w:rPr>
+          <w:rFonts w:ascii="Arimo" w:hAnsi="Arimo"/>
+          <w:sz w:val="22"/>
+          <w:szCs w:val="22"/>
+        </w:rPr>
+        <w:t>()</w:t>
+      </w:r>
+    </w:p>
+    <w:p>
+      <w:pPr>
+        <w:pStyle w:val="ListParagraph"/>
+        <w:ind w:left="1789"/>
+        <w:rPr>
+          <w:rFonts w:ascii="Arimo" w:hAnsi="Arimo"/>
+          <w:b/>
+          <w:bCs/>
+          <w:sz w:val="22"/>
+          <w:szCs w:val="22"/>
+        </w:rPr>
+      </w:pPr>
+    </w:p>
+    <w:p>
+      <w:pPr>
+        <w:pStyle w:val="ListParagraph"/>
+        <w:numPr>
+          <w:ilvl w:val="1"/>
+          <w:numId w:val="7"/>
+        </w:numPr>
+        <w:rPr>
+          <w:rFonts w:ascii="Arimo" w:hAnsi="Arimo"/>
+          <w:b/>
+          <w:bCs/>
+          <w:sz w:val="22"/>
+          <w:szCs w:val="22"/>
+        </w:rPr>
+      </w:pPr>
+      <w:proofErr w:type="spellStart"/>
+      <w:r>
+        <w:rPr>
+          <w:rFonts w:ascii="Arimo" w:hAnsi="Arimo"/>
+          <w:b/>
+          <w:bCs/>
+          <w:i/>
+          <w:iCs/>
+          <w:sz w:val="22"/>
+          <w:szCs w:val="22"/>
+        </w:rPr>
+        <w:t>get_</w:t>
+      </w:r>
+      <w:proofErr w:type="gramStart"/>
+      <w:r>
+        <w:rPr>
+          <w:rFonts w:ascii="Arimo" w:hAnsi="Arimo"/>
+          <w:b/>
+          <w:bCs/>
+          <w:i/>
+          <w:iCs/>
+          <w:sz w:val="22"/>
+          <w:szCs w:val="22"/>
+        </w:rPr>
+        <w:t>totals</w:t>
+      </w:r>
+      <w:proofErr w:type="spellEnd"/>
+      <w:r>
+        <w:rPr>
+          <w:rFonts w:ascii="Arimo" w:hAnsi="Arimo"/>
+          <w:b/>
+          <w:bCs/>
+          <w:i/>
+          <w:iCs/>
+          <w:sz w:val="22"/>
+          <w:szCs w:val="22"/>
+        </w:rPr>
+        <w:t>(</w:t>
+      </w:r>
+      <w:proofErr w:type="gramEnd"/>
+      <w:r>
+        <w:rPr>
+          <w:rFonts w:ascii="Arimo" w:hAnsi="Arimo"/>
+          <w:b/>
+          <w:bCs/>
+          <w:i/>
+          <w:iCs/>
+          <w:sz w:val="22"/>
+          <w:szCs w:val="22"/>
+        </w:rPr>
+        <w:t>)</w:t>
+      </w:r>
+      <w:r>
+        <w:rPr>
+          <w:rFonts w:ascii="Arimo" w:hAnsi="Arimo"/>
+          <w:sz w:val="22"/>
+          <w:szCs w:val="22"/>
+        </w:rPr>
+        <w:t xml:space="preserve"> – Calculates quantity and cost totals for </w:t>
+      </w:r>
+      <w:proofErr w:type="spellStart"/>
+      <w:r>
+        <w:rPr>
+          <w:rFonts w:ascii="Arimo" w:hAnsi="Arimo"/>
+          <w:sz w:val="22"/>
+          <w:szCs w:val="22"/>
+        </w:rPr>
+        <w:t>display_order</w:t>
+      </w:r>
+      <w:proofErr w:type="spellEnd"/>
+      <w:r>
+        <w:rPr>
+          <w:rFonts w:ascii="Arimo" w:hAnsi="Arimo"/>
+          <w:sz w:val="22"/>
+          <w:szCs w:val="22"/>
+        </w:rPr>
+        <w:t>()</w:t>
+      </w:r>
+    </w:p>
+    <w:p>
+      <w:pPr>
+        <w:pStyle w:val="ListParagraph"/>
+        <w:ind w:left="1789"/>
+        <w:rPr>
+          <w:rFonts w:ascii="Arimo" w:hAnsi="Arimo"/>
+          <w:b/>
+          <w:bCs/>
+          <w:sz w:val="22"/>
+          <w:szCs w:val="22"/>
+        </w:rPr>
+      </w:pPr>
+    </w:p>
+    <w:p>
+      <w:pPr>
+        <w:pStyle w:val="ListParagraph"/>
+        <w:numPr>
+          <w:ilvl w:val="1"/>
+          <w:numId w:val="7"/>
+        </w:numPr>
+        <w:rPr>
+          <w:rFonts w:ascii="Arimo" w:hAnsi="Arimo"/>
+          <w:b/>
+          <w:bCs/>
+          <w:sz w:val="22"/>
+          <w:szCs w:val="22"/>
+        </w:rPr>
+      </w:pPr>
+      <w:proofErr w:type="spellStart"/>
+      <w:r>
+        <w:rPr>
+          <w:rFonts w:ascii="Arimo" w:hAnsi="Arimo"/>
+          <w:b/>
+          <w:bCs/>
+          <w:i/>
+          <w:iCs/>
+          <w:sz w:val="22"/>
+          <w:szCs w:val="22"/>
+        </w:rPr>
+        <w:t>get_</w:t>
+      </w:r>
+      <w:proofErr w:type="gramStart"/>
+      <w:r>
+        <w:rPr>
+          <w:rFonts w:ascii="Arimo" w:hAnsi="Arimo"/>
+          <w:b/>
+          <w:bCs/>
+          <w:i/>
+          <w:iCs/>
+          <w:sz w:val="22"/>
+          <w:szCs w:val="22"/>
+        </w:rPr>
+        <w:t>order</w:t>
+      </w:r>
+      <w:proofErr w:type="spellEnd"/>
+      <w:r>
+        <w:rPr>
+          <w:rFonts w:ascii="Arimo" w:hAnsi="Arimo"/>
+          <w:b/>
+          <w:bCs/>
+          <w:i/>
+          <w:iCs/>
+          <w:sz w:val="22"/>
+          <w:szCs w:val="22"/>
+        </w:rPr>
+        <w:t>(</w:t>
+      </w:r>
+      <w:proofErr w:type="gramEnd"/>
+      <w:r>
+        <w:rPr>
+          <w:rFonts w:ascii="Arimo" w:hAnsi="Arimo"/>
+          <w:b/>
+          <w:bCs/>
+          <w:i/>
+          <w:iCs/>
+          <w:sz w:val="22"/>
+          <w:szCs w:val="22"/>
+        </w:rPr>
+        <w:t>)</w:t>
+      </w:r>
+      <w:r>
+        <w:rPr>
+          <w:rFonts w:ascii="Arimo" w:hAnsi="Arimo"/>
+          <w:i/>
+          <w:iCs/>
+          <w:sz w:val="22"/>
+          <w:szCs w:val="22"/>
+        </w:rPr>
+        <w:t xml:space="preserve"> </w:t>
+      </w:r>
+      <w:r>
+        <w:rPr>
+          <w:rFonts w:ascii="Arimo" w:hAnsi="Arimo"/>
+          <w:sz w:val="22"/>
+          <w:szCs w:val="22"/>
+        </w:rPr>
+        <w:t>– Checks order with menu in “menu.txt” and generates the variable: “</w:t>
+      </w:r>
+      <w:proofErr w:type="spellStart"/>
+      <w:r>
+        <w:rPr>
+          <w:rFonts w:ascii="Arimo" w:hAnsi="Arimo"/>
+          <w:sz w:val="22"/>
+          <w:szCs w:val="22"/>
+        </w:rPr>
+        <w:t>full_order</w:t>
+      </w:r>
+      <w:proofErr w:type="spellEnd"/>
+      <w:r>
+        <w:rPr>
+          <w:rFonts w:ascii="Arimo" w:hAnsi="Arimo"/>
+          <w:sz w:val="22"/>
+          <w:szCs w:val="22"/>
+        </w:rPr>
+        <w:t xml:space="preserve">” </w:t>
+      </w:r>
+    </w:p>
+    <w:p>
+      <w:pPr>
+        <w:pStyle w:val="ListParagraph"/>
+        <w:ind w:left="1789"/>
+        <w:rPr>
+          <w:rFonts w:ascii="Arimo" w:hAnsi="Arimo"/>
+          <w:b/>
+          <w:bCs/>
+          <w:sz w:val="22"/>
+          <w:szCs w:val="22"/>
+        </w:rPr>
+      </w:pPr>
+    </w:p>
+    <w:p>
+      <w:pPr>
+        <w:pStyle w:val="ListParagraph"/>
+        <w:numPr>
+          <w:ilvl w:val="1"/>
+          <w:numId w:val="7"/>
+        </w:numPr>
+        <w:rPr>
+          <w:rFonts w:ascii="Arimo" w:hAnsi="Arimo"/>
+          <w:b/>
+          <w:bCs/>
+          <w:sz w:val="22"/>
+          <w:szCs w:val="22"/>
+        </w:rPr>
+      </w:pPr>
+      <w:r>
+        <w:rPr>
+          <w:rFonts w:ascii="Arimo" w:hAnsi="Arimo"/>
+          <w:b/>
+          <w:bCs/>
+          <w:i/>
+          <w:iCs/>
+          <w:sz w:val="22"/>
+          <w:szCs w:val="22"/>
+        </w:rPr>
+        <w:t>print_menu()</w:t>
+      </w:r>
+      <w:r>
+        <w:rPr>
+          <w:rFonts w:ascii="Arimo" w:hAnsi="Arimo"/>
+          <w:i/>
+          <w:iCs/>
+          <w:sz w:val="22"/>
+          <w:szCs w:val="22"/>
+        </w:rPr>
+        <w:t xml:space="preserve"> </w:t>
+      </w:r>
+      <w:r>
+        <w:rPr>
+          <w:rFonts w:ascii="Arimo" w:hAnsi="Arimo"/>
+          <w:sz w:val="22"/>
+          <w:szCs w:val="22"/>
+        </w:rPr>
+        <w:t>– Takes menu.txt from the “</w:t>
+      </w:r>
+      <w:proofErr w:type="spellStart"/>
+      <w:r>
+        <w:rPr>
+          <w:rFonts w:ascii="Arimo" w:hAnsi="Arimo"/>
+          <w:sz w:val="22"/>
+          <w:szCs w:val="22"/>
+        </w:rPr>
+        <w:t>menu_file</w:t>
+      </w:r>
+      <w:proofErr w:type="spellEnd"/>
+      <w:r>
+        <w:rPr>
+          <w:rFonts w:ascii="Arimo" w:hAnsi="Arimo"/>
+          <w:sz w:val="22"/>
+          <w:szCs w:val="22"/>
+        </w:rPr>
+        <w:t>” variable and prints it to the user when so that the user can see a clear view of the current menu with index numbers, prices, names and the category that it is in</w:t>
+      </w:r>
+    </w:p>
+    <w:p>
+      <w:pPr>
+        <w:pStyle w:val="ListParagraph"/>
+        <w:ind w:left="1789"/>
+        <w:rPr>
+          <w:rFonts w:ascii="Arimo" w:hAnsi="Arimo"/>
+          <w:b/>
+          <w:bCs/>
+          <w:sz w:val="22"/>
+          <w:szCs w:val="22"/>
+        </w:rPr>
+      </w:pPr>
+    </w:p>
+    <w:p>
+      <w:pPr>
+        <w:pStyle w:val="ListParagraph"/>
+        <w:numPr>
+          <w:ilvl w:val="1"/>
+          <w:numId w:val="7"/>
+        </w:numPr>
+        <w:rPr>
+          <w:rFonts w:ascii="Arimo" w:hAnsi="Arimo"/>
+          <w:b/>
+          <w:bCs/>
+          <w:sz w:val="22"/>
+          <w:szCs w:val="22"/>
+        </w:rPr>
+      </w:pPr>
+      <w:r>
+        <w:rPr>
+          <w:rFonts w:ascii="Arimo" w:hAnsi="Arimo"/>
+          <w:b/>
+          <w:bCs/>
+          <w:i/>
+          <w:iCs/>
+          <w:sz w:val="22"/>
+          <w:szCs w:val="22"/>
+        </w:rPr>
+        <w:t>get_order_</w:t>
+      </w:r>
+      <w:proofErr w:type="gramStart"/>
+      <w:r>
+        <w:rPr>
+          <w:rFonts w:ascii="Arimo" w:hAnsi="Arimo"/>
+          <w:b/>
+          <w:bCs/>
+          <w:i/>
+          <w:iCs/>
+          <w:sz w:val="22"/>
+          <w:szCs w:val="22"/>
+        </w:rPr>
+        <w:t>input(</w:t>
+      </w:r>
+      <w:proofErr w:type="gramEnd"/>
+      <w:r>
+        <w:rPr>
+          <w:rFonts w:ascii="Arimo" w:hAnsi="Arimo"/>
+          <w:b/>
+          <w:bCs/>
+          <w:i/>
+          <w:iCs/>
+          <w:sz w:val="22"/>
+          <w:szCs w:val="22"/>
+        </w:rPr>
+        <w:t>)</w:t>
+      </w:r>
+      <w:r>
+        <w:rPr>
+          <w:rFonts w:ascii="Arimo" w:hAnsi="Arimo"/>
+          <w:i/>
+          <w:iCs/>
+          <w:sz w:val="22"/>
+          <w:szCs w:val="22"/>
+        </w:rPr>
+        <w:t xml:space="preserve"> </w:t>
+      </w:r>
+      <w:r>
+        <w:rPr>
+          <w:rFonts w:ascii="Arimo" w:hAnsi="Arimo"/>
+          <w:sz w:val="22"/>
+          <w:szCs w:val="22"/>
+        </w:rPr>
+        <w:t>– Takes the user’s input for their order and validates it and formats it properly so that it can be used later in the program by other subroutines</w:t>
+      </w:r>
+    </w:p>
+    <w:p>
+      <w:pPr>
+        <w:pStyle w:val="ListParagraph"/>
+        <w:ind w:left="1789"/>
+        <w:rPr>
+          <w:rFonts w:ascii="Arimo" w:hAnsi="Arimo"/>
+          <w:b/>
+          <w:bCs/>
+          <w:sz w:val="22"/>
+          <w:szCs w:val="22"/>
+        </w:rPr>
+      </w:pPr>
+    </w:p>
+    <w:p>
+      <w:pPr>
+        <w:pStyle w:val="ListParagraph"/>
+        <w:numPr>
+          <w:ilvl w:val="1"/>
+          <w:numId w:val="7"/>
+        </w:numPr>
+        <w:rPr>
+          <w:rFonts w:ascii="Arimo" w:hAnsi="Arimo"/>
+          <w:b/>
+          <w:bCs/>
+          <w:sz w:val="22"/>
+          <w:szCs w:val="22"/>
+        </w:rPr>
+      </w:pPr>
+      <w:r>
+        <w:rPr>
+          <w:rFonts w:ascii="Arimo" w:hAnsi="Arimo"/>
+          <w:b/>
+          <w:bCs/>
+          <w:i/>
+          <w:iCs/>
+          <w:sz w:val="22"/>
+          <w:szCs w:val="22"/>
+        </w:rPr>
+        <w:t>main_</w:t>
+      </w:r>
+      <w:proofErr w:type="gramStart"/>
+      <w:r>
+        <w:rPr>
+          <w:rFonts w:ascii="Arimo" w:hAnsi="Arimo"/>
+          <w:b/>
+          <w:bCs/>
+          <w:i/>
+          <w:iCs/>
+          <w:sz w:val="22"/>
+          <w:szCs w:val="22"/>
+        </w:rPr>
+        <w:t>menu(</w:t>
+      </w:r>
+      <w:proofErr w:type="gramEnd"/>
+      <w:r>
+        <w:rPr>
+          <w:rFonts w:ascii="Arimo" w:hAnsi="Arimo"/>
+          <w:b/>
+          <w:bCs/>
+          <w:i/>
+          <w:iCs/>
+          <w:sz w:val="22"/>
+          <w:szCs w:val="22"/>
+        </w:rPr>
+        <w:t>)</w:t>
+      </w:r>
+      <w:r>
+        <w:rPr>
+          <w:rFonts w:ascii="Arimo" w:hAnsi="Arimo"/>
+          <w:i/>
+          <w:iCs/>
+          <w:sz w:val="22"/>
+          <w:szCs w:val="22"/>
+        </w:rPr>
+        <w:t xml:space="preserve"> </w:t>
+      </w:r>
+      <w:r>
+        <w:rPr>
+          <w:rFonts w:ascii="Arimo" w:hAnsi="Arimo"/>
+          <w:sz w:val="22"/>
+          <w:szCs w:val="22"/>
+        </w:rPr>
+        <w:t xml:space="preserve">– The Main Menu of the program, it’s the first menu that the user sees. The user can choose to Input order data, edit menu items, finalize order, change </w:t>
+      </w:r>
+      <w:proofErr w:type="gramStart"/>
+      <w:r>
+        <w:rPr>
+          <w:rFonts w:ascii="Arimo" w:hAnsi="Arimo"/>
+          <w:sz w:val="22"/>
+          <w:szCs w:val="22"/>
+        </w:rPr>
+        <w:t>options</w:t>
+      </w:r>
+      <w:proofErr w:type="gramEnd"/>
+      <w:r>
+        <w:rPr>
+          <w:rFonts w:ascii="Arimo" w:hAnsi="Arimo"/>
+          <w:sz w:val="22"/>
+          <w:szCs w:val="22"/>
+        </w:rPr>
+        <w:t xml:space="preserve"> or quit to desktop.</w:t>
+      </w:r>
+    </w:p>
+    <w:p>
+      <w:pPr>
+        <w:pStyle w:val="ListParagraph"/>
+        <w:ind w:left="1789"/>
+        <w:rPr>
+          <w:rFonts w:ascii="Arimo" w:hAnsi="Arimo"/>
+          <w:b/>
+          <w:bCs/>
+          <w:i/>
+          <w:iCs/>
+          <w:sz w:val="22"/>
+          <w:szCs w:val="22"/>
+        </w:rPr>
+      </w:pPr>
+    </w:p>
+    <w:p>
+      <w:pPr>
+        <w:pStyle w:val="ListParagraph"/>
+        <w:numPr>
+          <w:ilvl w:val="1"/>
+          <w:numId w:val="7"/>
+        </w:numPr>
+        <w:rPr>
+          <w:rFonts w:ascii="Arimo" w:hAnsi="Arimo"/>
+          <w:b/>
+          <w:bCs/>
+          <w:i/>
+          <w:iCs/>
+          <w:sz w:val="22"/>
+          <w:szCs w:val="22"/>
+        </w:rPr>
+      </w:pPr>
+      <w:r>
+        <w:rPr>
+          <w:rFonts w:ascii="Arimo" w:hAnsi="Arimo"/>
+          <w:b/>
+          <w:bCs/>
+          <w:i/>
+          <w:iCs/>
+          <w:sz w:val="22"/>
+          <w:szCs w:val="22"/>
+        </w:rPr>
+        <w:t>check_</w:t>
+      </w:r>
+      <w:proofErr w:type="gramStart"/>
+      <w:r>
+        <w:rPr>
+          <w:rFonts w:ascii="Arimo" w:hAnsi="Arimo"/>
+          <w:b/>
+          <w:bCs/>
+          <w:i/>
+          <w:iCs/>
+          <w:sz w:val="22"/>
+          <w:szCs w:val="22"/>
+        </w:rPr>
+        <w:t>file(</w:t>
+      </w:r>
+      <w:proofErr w:type="gramEnd"/>
+      <w:r>
+        <w:rPr>
+          <w:rFonts w:ascii="Arimo" w:hAnsi="Arimo"/>
+          <w:b/>
+          <w:bCs/>
+          <w:i/>
+          <w:iCs/>
+          <w:sz w:val="22"/>
+          <w:szCs w:val="22"/>
+        </w:rPr>
+        <w:t>)</w:t>
+      </w:r>
+      <w:r>
+        <w:rPr>
+          <w:rFonts w:ascii="Arimo" w:hAnsi="Arimo"/>
+          <w:i/>
+          <w:iCs/>
+          <w:sz w:val="22"/>
+          <w:szCs w:val="22"/>
+        </w:rPr>
+        <w:t xml:space="preserve"> </w:t>
+      </w:r>
+      <w:r>
+        <w:rPr>
+          <w:rFonts w:ascii="Arimo" w:hAnsi="Arimo"/>
+          <w:sz w:val="22"/>
+          <w:szCs w:val="22"/>
+        </w:rPr>
+        <w:t>– Checks for the menu.txt and creates menu.txt it if it doesn’t exist using the tuple: DEFAULT_MENU</w:t>
+      </w:r>
     </w:p>
     <w:sectPr>
       <w:pgSz w:w="12240" w:h="15840"/>
@@ -943,6 +2754,119 @@
     </w:lvl>
   </w:abstractNum>
   <w:abstractNum w:abstractNumId="5" w15:restartNumberingAfterBreak="0">
+    <w:nsid w:val="77CD429F"/>
+    <w:multiLevelType w:val="hybridMultilevel"/>
+    <w:tmpl w:val="1D689C8A"/>
+    <w:lvl w:ilvl="0" w:tplc="10090001">
+      <w:start w:val="1"/>
+      <w:numFmt w:val="bullet"/>
+      <w:lvlText w:val=""/>
+      <w:lvlJc w:val="left"/>
+      <w:pPr>
+        <w:ind w:left="1069" w:hanging="360"/>
+      </w:pPr>
+      <w:rPr>
+        <w:rFonts w:ascii="Symbol" w:hAnsi="Symbol" w:hint="default"/>
+      </w:rPr>
+    </w:lvl>
+    <w:lvl w:ilvl="1" w:tplc="10090003">
+      <w:start w:val="1"/>
+      <w:numFmt w:val="bullet"/>
+      <w:lvlText w:val="o"/>
+      <w:lvlJc w:val="left"/>
+      <w:pPr>
+        <w:ind w:left="1789" w:hanging="360"/>
+      </w:pPr>
+      <w:rPr>
+        <w:rFonts w:ascii="Courier New" w:hAnsi="Courier New" w:cs="Courier New" w:hint="default"/>
+      </w:rPr>
+    </w:lvl>
+    <w:lvl w:ilvl="2" w:tplc="10090005" w:tentative="1">
+      <w:start w:val="1"/>
+      <w:numFmt w:val="bullet"/>
+      <w:lvlText w:val=""/>
+      <w:lvlJc w:val="left"/>
+      <w:pPr>
+        <w:ind w:left="2509" w:hanging="360"/>
+      </w:pPr>
+      <w:rPr>
+        <w:rFonts w:ascii="Wingdings" w:hAnsi="Wingdings" w:hint="default"/>
+      </w:rPr>
+    </w:lvl>
+    <w:lvl w:ilvl="3" w:tplc="10090001" w:tentative="1">
+      <w:start w:val="1"/>
+      <w:numFmt w:val="bullet"/>
+      <w:lvlText w:val=""/>
+      <w:lvlJc w:val="left"/>
+      <w:pPr>
+        <w:ind w:left="3229" w:hanging="360"/>
+      </w:pPr>
+      <w:rPr>
+        <w:rFonts w:ascii="Symbol" w:hAnsi="Symbol" w:hint="default"/>
+      </w:rPr>
+    </w:lvl>
+    <w:lvl w:ilvl="4" w:tplc="10090003" w:tentative="1">
+      <w:start w:val="1"/>
+      <w:numFmt w:val="bullet"/>
+      <w:lvlText w:val="o"/>
+      <w:lvlJc w:val="left"/>
+      <w:pPr>
+        <w:ind w:left="3949" w:hanging="360"/>
+      </w:pPr>
+      <w:rPr>
+        <w:rFonts w:ascii="Courier New" w:hAnsi="Courier New" w:cs="Courier New" w:hint="default"/>
+      </w:rPr>
+    </w:lvl>
+    <w:lvl w:ilvl="5" w:tplc="10090005" w:tentative="1">
+      <w:start w:val="1"/>
+      <w:numFmt w:val="bullet"/>
+      <w:lvlText w:val=""/>
+      <w:lvlJc w:val="left"/>
+      <w:pPr>
+        <w:ind w:left="4669" w:hanging="360"/>
+      </w:pPr>
+      <w:rPr>
+        <w:rFonts w:ascii="Wingdings" w:hAnsi="Wingdings" w:hint="default"/>
+      </w:rPr>
+    </w:lvl>
+    <w:lvl w:ilvl="6" w:tplc="10090001" w:tentative="1">
+      <w:start w:val="1"/>
+      <w:numFmt w:val="bullet"/>
+      <w:lvlText w:val=""/>
+      <w:lvlJc w:val="left"/>
+      <w:pPr>
+        <w:ind w:left="5389" w:hanging="360"/>
+      </w:pPr>
+      <w:rPr>
+        <w:rFonts w:ascii="Symbol" w:hAnsi="Symbol" w:hint="default"/>
+      </w:rPr>
+    </w:lvl>
+    <w:lvl w:ilvl="7" w:tplc="10090003" w:tentative="1">
+      <w:start w:val="1"/>
+      <w:numFmt w:val="bullet"/>
+      <w:lvlText w:val="o"/>
+      <w:lvlJc w:val="left"/>
+      <w:pPr>
+        <w:ind w:left="6109" w:hanging="360"/>
+      </w:pPr>
+      <w:rPr>
+        <w:rFonts w:ascii="Courier New" w:hAnsi="Courier New" w:cs="Courier New" w:hint="default"/>
+      </w:rPr>
+    </w:lvl>
+    <w:lvl w:ilvl="8" w:tplc="10090005" w:tentative="1">
+      <w:start w:val="1"/>
+      <w:numFmt w:val="bullet"/>
+      <w:lvlText w:val=""/>
+      <w:lvlJc w:val="left"/>
+      <w:pPr>
+        <w:ind w:left="6829" w:hanging="360"/>
+      </w:pPr>
+      <w:rPr>
+        <w:rFonts w:ascii="Wingdings" w:hAnsi="Wingdings" w:hint="default"/>
+      </w:rPr>
+    </w:lvl>
+  </w:abstractNum>
+  <w:abstractNum w:abstractNumId="6" w15:restartNumberingAfterBreak="0">
     <w:nsid w:val="7F2619AA"/>
     <w:multiLevelType w:val="multilevel"/>
     <w:tmpl w:val="8B420C08"/>
@@ -1080,6 +3004,9 @@
     <w:abstractNumId w:val="4"/>
   </w:num>
   <w:num w:numId="6">
+    <w:abstractNumId w:val="6"/>
+  </w:num>
+  <w:num w:numId="7">
     <w:abstractNumId w:val="5"/>
   </w:num>
 </w:numbering>
@@ -1488,6 +3415,7 @@
   <w:style w:type="character" w:default="1" w:styleId="DefaultParagraphFont">
     <w:name w:val="Default Paragraph Font"/>
     <w:uiPriority w:val="1"/>
+    <w:semiHidden/>
     <w:unhideWhenUsed/>
   </w:style>
   <w:style w:type="table" w:default="1" w:styleId="TableNormal">
@@ -1572,6 +3500,21 @@
     <w:pPr>
       <w:suppressLineNumbers/>
     </w:pPr>
+  </w:style>
+  <w:style w:type="paragraph" w:styleId="ListParagraph">
+    <w:name w:val="List Paragraph"/>
+    <w:basedOn w:val="Normal"/>
+    <w:uiPriority w:val="34"/>
+    <w:qFormat/>
+    <w:rsid w:val="00034EFA"/>
+    <w:pPr>
+      <w:ind w:left="720"/>
+      <w:contextualSpacing/>
+    </w:pPr>
+    <w:rPr>
+      <w:rFonts w:cs="Mangal"/>
+      <w:szCs w:val="21"/>
+    </w:rPr>
   </w:style>
 </w:styles>
 </file>

</xml_diff>

<commit_message>
More work on testing module of Design.docx
</commit_message>
<xml_diff>
--- a/95059_8188_FE_P/Report/Design/Design.docx
+++ b/95059_8188_FE_P/Report/Design/Design.docx
@@ -2418,21 +2418,21 @@
           <w:tbl>
             <w:tblPr>
               <w:tblStyle w:val="TableGrid"/>
-              <w:tblW w:w="0" w:type="auto"/>
+              <w:tblW w:w="10072" w:type="dxa"/>
               <w:tblLook w:val="04A0" w:firstRow="1" w:lastRow="0" w:firstColumn="1" w:lastColumn="0" w:noHBand="0" w:noVBand="1"/>
             </w:tblPr>
             <w:tblGrid>
-              <w:gridCol w:w="589"/>
-              <w:gridCol w:w="1863"/>
-              <w:gridCol w:w="1277"/>
-              <w:gridCol w:w="1135"/>
-              <w:gridCol w:w="2582"/>
-              <w:gridCol w:w="2290"/>
+              <w:gridCol w:w="534"/>
+              <w:gridCol w:w="2309"/>
+              <w:gridCol w:w="1271"/>
+              <w:gridCol w:w="1131"/>
+              <w:gridCol w:w="2548"/>
+              <w:gridCol w:w="2279"/>
             </w:tblGrid>
             <w:tr>
               <w:tc>
                 <w:tcPr>
-                  <w:tcW w:w="589" w:type="dxa"/>
+                  <w:tcW w:w="451" w:type="dxa"/>
                   <w:shd w:val="clear" w:color="auto" w:fill="AEAAAA" w:themeFill="background2" w:themeFillShade="BF"/>
                 </w:tcPr>
                 <w:p>
@@ -2459,7 +2459,7 @@
               </w:tc>
               <w:tc>
                 <w:tcPr>
-                  <w:tcW w:w="1863" w:type="dxa"/>
+                  <w:tcW w:w="2337" w:type="dxa"/>
                   <w:shd w:val="clear" w:color="auto" w:fill="AEAAAA" w:themeFill="background2" w:themeFillShade="BF"/>
                 </w:tcPr>
                 <w:p>
@@ -2596,7 +2596,7 @@
             <w:tr>
               <w:tc>
                 <w:tcPr>
-                  <w:tcW w:w="589" w:type="dxa"/>
+                  <w:tcW w:w="451" w:type="dxa"/>
                 </w:tcPr>
                 <w:p>
                   <w:pPr>
@@ -2622,21 +2622,21 @@
               </w:tc>
               <w:tc>
                 <w:tcPr>
-                  <w:tcW w:w="1863" w:type="dxa"/>
-                </w:tcPr>
-                <w:p>
-                  <w:pPr>
-                    <w:rPr>
-                      <w:rFonts w:ascii="Arimo" w:hAnsi="Arimo"/>
-                      <w:sz w:val="12"/>
-                      <w:szCs w:val="12"/>
-                    </w:rPr>
-                  </w:pPr>
-                  <w:r>
-                    <w:rPr>
-                      <w:rFonts w:ascii="Arimo" w:hAnsi="Arimo"/>
-                      <w:sz w:val="12"/>
-                      <w:szCs w:val="12"/>
+                  <w:tcW w:w="2337" w:type="dxa"/>
+                </w:tcPr>
+                <w:p>
+                  <w:pPr>
+                    <w:rPr>
+                      <w:rFonts w:ascii="Arimo" w:hAnsi="Arimo"/>
+                      <w:sz w:val="8"/>
+                      <w:szCs w:val="8"/>
+                    </w:rPr>
+                  </w:pPr>
+                  <w:r>
+                    <w:rPr>
+                      <w:rFonts w:ascii="Arimo" w:hAnsi="Arimo"/>
+                      <w:sz w:val="8"/>
+                      <w:szCs w:val="8"/>
                     </w:rPr>
                     <w:t>Check that menu index is only an integer</w:t>
                   </w:r>
@@ -2650,15 +2650,15 @@
                   <w:pPr>
                     <w:rPr>
                       <w:rFonts w:ascii="Arimo" w:hAnsi="Arimo"/>
-                      <w:sz w:val="12"/>
-                      <w:szCs w:val="12"/>
-                    </w:rPr>
-                  </w:pPr>
-                  <w:r>
-                    <w:rPr>
-                      <w:rFonts w:ascii="Arimo" w:hAnsi="Arimo"/>
-                      <w:sz w:val="12"/>
-                      <w:szCs w:val="12"/>
+                      <w:sz w:val="8"/>
+                      <w:szCs w:val="8"/>
+                    </w:rPr>
+                  </w:pPr>
+                  <w:r>
+                    <w:rPr>
+                      <w:rFonts w:ascii="Arimo" w:hAnsi="Arimo"/>
+                      <w:sz w:val="8"/>
+                      <w:szCs w:val="8"/>
                     </w:rPr>
                     <w:t>abc123.!@#!!|})(*#&amp;</w:t>
                   </w:r>
@@ -2672,15 +2672,15 @@
                   <w:pPr>
                     <w:rPr>
                       <w:rFonts w:ascii="Arimo" w:hAnsi="Arimo"/>
-                      <w:sz w:val="12"/>
-                      <w:szCs w:val="12"/>
-                    </w:rPr>
-                  </w:pPr>
-                  <w:r>
-                    <w:rPr>
-                      <w:rFonts w:ascii="Arimo" w:hAnsi="Arimo"/>
-                      <w:sz w:val="12"/>
-                      <w:szCs w:val="12"/>
+                      <w:sz w:val="8"/>
+                      <w:szCs w:val="8"/>
+                    </w:rPr>
+                  </w:pPr>
+                  <w:r>
+                    <w:rPr>
+                      <w:rFonts w:ascii="Arimo" w:hAnsi="Arimo"/>
+                      <w:sz w:val="8"/>
+                      <w:szCs w:val="8"/>
                     </w:rPr>
                     <w:t>“Invalid Index”</w:t>
                   </w:r>
@@ -2694,15 +2694,15 @@
                   <w:pPr>
                     <w:rPr>
                       <w:rFonts w:ascii="Arimo" w:hAnsi="Arimo"/>
-                      <w:sz w:val="12"/>
-                      <w:szCs w:val="12"/>
-                    </w:rPr>
-                  </w:pPr>
-                  <w:r>
-                    <w:rPr>
-                      <w:rFonts w:ascii="Arimo" w:hAnsi="Arimo"/>
-                      <w:sz w:val="12"/>
-                      <w:szCs w:val="12"/>
+                      <w:sz w:val="8"/>
+                      <w:szCs w:val="8"/>
+                    </w:rPr>
+                  </w:pPr>
+                  <w:r>
+                    <w:rPr>
+                      <w:rFonts w:ascii="Arimo" w:hAnsi="Arimo"/>
+                      <w:sz w:val="8"/>
+                      <w:szCs w:val="8"/>
                     </w:rPr>
                     <w:t>“Invalid Index”</w:t>
                   </w:r>
@@ -2716,15 +2716,15 @@
                   <w:pPr>
                     <w:rPr>
                       <w:rFonts w:ascii="Arimo" w:hAnsi="Arimo"/>
-                      <w:sz w:val="12"/>
-                      <w:szCs w:val="12"/>
-                    </w:rPr>
-                  </w:pPr>
-                  <w:r>
-                    <w:rPr>
-                      <w:rFonts w:ascii="Arimo" w:hAnsi="Arimo"/>
-                      <w:sz w:val="12"/>
-                      <w:szCs w:val="12"/>
+                      <w:sz w:val="8"/>
+                      <w:szCs w:val="8"/>
+                    </w:rPr>
+                  </w:pPr>
+                  <w:r>
+                    <w:rPr>
+                      <w:rFonts w:ascii="Arimo" w:hAnsi="Arimo"/>
+                      <w:sz w:val="8"/>
+                      <w:szCs w:val="8"/>
                     </w:rPr>
                     <w:t>No action needed</w:t>
                   </w:r>
@@ -2734,7 +2734,7 @@
             <w:tr>
               <w:tc>
                 <w:tcPr>
-                  <w:tcW w:w="589" w:type="dxa"/>
+                  <w:tcW w:w="451" w:type="dxa"/>
                 </w:tcPr>
                 <w:p>
                   <w:pPr>
@@ -2760,21 +2760,21 @@
               </w:tc>
               <w:tc>
                 <w:tcPr>
-                  <w:tcW w:w="1863" w:type="dxa"/>
-                </w:tcPr>
-                <w:p>
-                  <w:pPr>
-                    <w:rPr>
-                      <w:rFonts w:ascii="Arimo" w:hAnsi="Arimo"/>
-                      <w:sz w:val="12"/>
-                      <w:szCs w:val="12"/>
-                    </w:rPr>
-                  </w:pPr>
-                  <w:r>
-                    <w:rPr>
-                      <w:rFonts w:ascii="Arimo" w:hAnsi="Arimo"/>
-                      <w:sz w:val="12"/>
-                      <w:szCs w:val="12"/>
+                  <w:tcW w:w="2337" w:type="dxa"/>
+                </w:tcPr>
+                <w:p>
+                  <w:pPr>
+                    <w:rPr>
+                      <w:rFonts w:ascii="Arimo" w:hAnsi="Arimo"/>
+                      <w:sz w:val="8"/>
+                      <w:szCs w:val="8"/>
+                    </w:rPr>
+                  </w:pPr>
+                  <w:r>
+                    <w:rPr>
+                      <w:rFonts w:ascii="Arimo" w:hAnsi="Arimo"/>
+                      <w:sz w:val="8"/>
+                      <w:szCs w:val="8"/>
                     </w:rPr>
                     <w:t>Check that menu index is only an integer</w:t>
                   </w:r>
@@ -2788,15 +2788,15 @@
                   <w:pPr>
                     <w:rPr>
                       <w:rFonts w:ascii="Arimo" w:hAnsi="Arimo"/>
-                      <w:sz w:val="12"/>
-                      <w:szCs w:val="12"/>
-                    </w:rPr>
-                  </w:pPr>
-                  <w:r>
-                    <w:rPr>
-                      <w:rFonts w:ascii="Arimo" w:hAnsi="Arimo"/>
-                      <w:sz w:val="12"/>
-                      <w:szCs w:val="12"/>
+                      <w:sz w:val="8"/>
+                      <w:szCs w:val="8"/>
+                    </w:rPr>
+                  </w:pPr>
+                  <w:r>
+                    <w:rPr>
+                      <w:rFonts w:ascii="Arimo" w:hAnsi="Arimo"/>
+                      <w:sz w:val="8"/>
+                      <w:szCs w:val="8"/>
                     </w:rPr>
                     <w:t>0</w:t>
                   </w:r>
@@ -2810,25 +2810,17 @@
                   <w:pPr>
                     <w:rPr>
                       <w:rFonts w:ascii="Arimo" w:hAnsi="Arimo"/>
-                      <w:sz w:val="12"/>
-                      <w:szCs w:val="12"/>
-                    </w:rPr>
-                  </w:pPr>
-                  <w:r>
-                    <w:rPr>
-                      <w:rFonts w:ascii="Arimo" w:hAnsi="Arimo"/>
-                      <w:sz w:val="12"/>
-                      <w:szCs w:val="12"/>
-                    </w:rPr>
-                    <w:t>“</w:t>
-                  </w:r>
-                  <w:r>
-                    <w:rPr>
-                      <w:rFonts w:ascii="Arimo" w:hAnsi="Arimo"/>
-                      <w:sz w:val="12"/>
-                      <w:szCs w:val="12"/>
-                    </w:rPr>
-                    <w:t>Out of range try again!”</w:t>
+                      <w:sz w:val="8"/>
+                      <w:szCs w:val="8"/>
+                    </w:rPr>
+                  </w:pPr>
+                  <w:r>
+                    <w:rPr>
+                      <w:rFonts w:ascii="Arimo" w:hAnsi="Arimo"/>
+                      <w:sz w:val="8"/>
+                      <w:szCs w:val="8"/>
+                    </w:rPr>
+                    <w:t>“Out of range try again!”</w:t>
                   </w:r>
                 </w:p>
               </w:tc>
@@ -2840,25 +2832,17 @@
                   <w:pPr>
                     <w:rPr>
                       <w:rFonts w:ascii="Arimo" w:hAnsi="Arimo"/>
-                      <w:sz w:val="12"/>
-                      <w:szCs w:val="12"/>
-                    </w:rPr>
-                  </w:pPr>
-                  <w:r>
-                    <w:rPr>
-                      <w:rFonts w:ascii="Arimo" w:hAnsi="Arimo"/>
-                      <w:sz w:val="12"/>
-                      <w:szCs w:val="12"/>
-                    </w:rPr>
-                    <w:t>“</w:t>
-                  </w:r>
-                  <w:r>
-                    <w:rPr>
-                      <w:rFonts w:ascii="Arimo" w:hAnsi="Arimo"/>
-                      <w:sz w:val="12"/>
-                      <w:szCs w:val="12"/>
-                    </w:rPr>
-                    <w:t>Out of range try again!”</w:t>
+                      <w:sz w:val="8"/>
+                      <w:szCs w:val="8"/>
+                    </w:rPr>
+                  </w:pPr>
+                  <w:r>
+                    <w:rPr>
+                      <w:rFonts w:ascii="Arimo" w:hAnsi="Arimo"/>
+                      <w:sz w:val="8"/>
+                      <w:szCs w:val="8"/>
+                    </w:rPr>
+                    <w:t>“Out of range try again!”</w:t>
                   </w:r>
                 </w:p>
               </w:tc>
@@ -2870,15 +2854,15 @@
                   <w:pPr>
                     <w:rPr>
                       <w:rFonts w:ascii="Arimo" w:hAnsi="Arimo"/>
-                      <w:sz w:val="12"/>
-                      <w:szCs w:val="12"/>
-                    </w:rPr>
-                  </w:pPr>
-                  <w:r>
-                    <w:rPr>
-                      <w:rFonts w:ascii="Arimo" w:hAnsi="Arimo"/>
-                      <w:sz w:val="12"/>
-                      <w:szCs w:val="12"/>
+                      <w:sz w:val="8"/>
+                      <w:szCs w:val="8"/>
+                    </w:rPr>
+                  </w:pPr>
+                  <w:r>
+                    <w:rPr>
+                      <w:rFonts w:ascii="Arimo" w:hAnsi="Arimo"/>
+                      <w:sz w:val="8"/>
+                      <w:szCs w:val="8"/>
                     </w:rPr>
                     <w:t>No action needed</w:t>
                   </w:r>
@@ -2888,7 +2872,7 @@
             <w:tr>
               <w:tc>
                 <w:tcPr>
-                  <w:tcW w:w="589" w:type="dxa"/>
+                  <w:tcW w:w="451" w:type="dxa"/>
                 </w:tcPr>
                 <w:p>
                   <w:pPr>
@@ -2914,21 +2898,21 @@
               </w:tc>
               <w:tc>
                 <w:tcPr>
-                  <w:tcW w:w="1863" w:type="dxa"/>
-                </w:tcPr>
-                <w:p>
-                  <w:pPr>
-                    <w:rPr>
-                      <w:rFonts w:ascii="Arimo" w:hAnsi="Arimo"/>
-                      <w:sz w:val="12"/>
-                      <w:szCs w:val="12"/>
-                    </w:rPr>
-                  </w:pPr>
-                  <w:r>
-                    <w:rPr>
-                      <w:rFonts w:ascii="Arimo" w:hAnsi="Arimo"/>
-                      <w:sz w:val="12"/>
-                      <w:szCs w:val="12"/>
+                  <w:tcW w:w="2337" w:type="dxa"/>
+                </w:tcPr>
+                <w:p>
+                  <w:pPr>
+                    <w:rPr>
+                      <w:rFonts w:ascii="Arimo" w:hAnsi="Arimo"/>
+                      <w:sz w:val="8"/>
+                      <w:szCs w:val="8"/>
+                    </w:rPr>
+                  </w:pPr>
+                  <w:r>
+                    <w:rPr>
+                      <w:rFonts w:ascii="Arimo" w:hAnsi="Arimo"/>
+                      <w:sz w:val="8"/>
+                      <w:szCs w:val="8"/>
                     </w:rPr>
                     <w:t>Check that input order formats correctly</w:t>
                   </w:r>
@@ -2942,15 +2926,15 @@
                   <w:pPr>
                     <w:rPr>
                       <w:rFonts w:ascii="Arimo" w:hAnsi="Arimo"/>
-                      <w:sz w:val="12"/>
-                      <w:szCs w:val="12"/>
-                    </w:rPr>
-                  </w:pPr>
-                  <w:r>
-                    <w:rPr>
-                      <w:rFonts w:ascii="Arimo" w:hAnsi="Arimo"/>
-                      <w:sz w:val="12"/>
-                      <w:szCs w:val="12"/>
+                      <w:sz w:val="8"/>
+                      <w:szCs w:val="8"/>
+                    </w:rPr>
+                  </w:pPr>
+                  <w:r>
+                    <w:rPr>
+                      <w:rFonts w:ascii="Arimo" w:hAnsi="Arimo"/>
+                      <w:sz w:val="8"/>
+                      <w:szCs w:val="8"/>
                     </w:rPr>
                     <w:t>6, 1, 8, 5,4 2, 3, 6</w:t>
                   </w:r>
@@ -2966,8 +2950,8 @@
                       <w:rFonts w:ascii="Arimo" w:hAnsi="Arimo"/>
                       <w:i/>
                       <w:iCs/>
-                      <w:sz w:val="12"/>
-                      <w:szCs w:val="12"/>
+                      <w:sz w:val="8"/>
+                      <w:szCs w:val="8"/>
                     </w:rPr>
                   </w:pPr>
                   <w:r>
@@ -2975,8 +2959,8 @@
                       <w:rFonts w:ascii="Arimo" w:hAnsi="Arimo"/>
                       <w:i/>
                       <w:iCs/>
-                      <w:sz w:val="12"/>
-                      <w:szCs w:val="12"/>
+                      <w:sz w:val="8"/>
+                      <w:szCs w:val="8"/>
                     </w:rPr>
                     <w:t>Shows correct output with items listed</w:t>
                   </w:r>
@@ -2990,8 +2974,8 @@
                   <w:pPr>
                     <w:rPr>
                       <w:rFonts w:ascii="Arimo" w:hAnsi="Arimo"/>
-                      <w:sz w:val="12"/>
-                      <w:szCs w:val="12"/>
+                      <w:sz w:val="8"/>
+                      <w:szCs w:val="8"/>
                     </w:rPr>
                   </w:pPr>
                   <w:r>
@@ -2999,8 +2983,8 @@
                       <w:rFonts w:ascii="Arimo" w:hAnsi="Arimo"/>
                       <w:i/>
                       <w:iCs/>
-                      <w:sz w:val="12"/>
-                      <w:szCs w:val="12"/>
+                      <w:sz w:val="8"/>
+                      <w:szCs w:val="8"/>
                     </w:rPr>
                     <w:t>Shows correct output with items listed</w:t>
                   </w:r>
@@ -3014,17 +2998,25 @@
                   <w:pPr>
                     <w:rPr>
                       <w:rFonts w:ascii="Arimo" w:hAnsi="Arimo"/>
-                      <w:sz w:val="12"/>
-                      <w:szCs w:val="12"/>
-                    </w:rPr>
-                  </w:pPr>
+                      <w:sz w:val="8"/>
+                      <w:szCs w:val="8"/>
+                    </w:rPr>
+                  </w:pPr>
+                  <w:r>
+                    <w:rPr>
+                      <w:rFonts w:ascii="Arimo" w:hAnsi="Arimo"/>
+                      <w:sz w:val="8"/>
+                      <w:szCs w:val="8"/>
+                    </w:rPr>
+                    <w:t>No action needed</w:t>
+                  </w:r>
                 </w:p>
               </w:tc>
             </w:tr>
             <w:tr>
               <w:tc>
                 <w:tcPr>
-                  <w:tcW w:w="589" w:type="dxa"/>
+                  <w:tcW w:w="451" w:type="dxa"/>
                 </w:tcPr>
                 <w:p>
                   <w:pPr>
@@ -3050,16 +3042,24 @@
               </w:tc>
               <w:tc>
                 <w:tcPr>
-                  <w:tcW w:w="1863" w:type="dxa"/>
-                </w:tcPr>
-                <w:p>
-                  <w:pPr>
-                    <w:rPr>
-                      <w:rFonts w:ascii="Arimo" w:hAnsi="Arimo"/>
-                      <w:sz w:val="12"/>
-                      <w:szCs w:val="12"/>
-                    </w:rPr>
-                  </w:pPr>
+                  <w:tcW w:w="2337" w:type="dxa"/>
+                </w:tcPr>
+                <w:p>
+                  <w:pPr>
+                    <w:rPr>
+                      <w:rFonts w:ascii="Arimo" w:hAnsi="Arimo"/>
+                      <w:sz w:val="8"/>
+                      <w:szCs w:val="8"/>
+                    </w:rPr>
+                  </w:pPr>
+                  <w:r>
+                    <w:rPr>
+                      <w:rFonts w:ascii="Arimo" w:hAnsi="Arimo"/>
+                      <w:sz w:val="8"/>
+                      <w:szCs w:val="8"/>
+                    </w:rPr>
+                    <w:t>Check if user can’t input a table number or menu index number higher than what is already accepted</w:t>
+                  </w:r>
                 </w:p>
               </w:tc>
               <w:tc>
@@ -3070,10 +3070,18 @@
                   <w:pPr>
                     <w:rPr>
                       <w:rFonts w:ascii="Arimo" w:hAnsi="Arimo"/>
-                      <w:sz w:val="12"/>
-                      <w:szCs w:val="12"/>
-                    </w:rPr>
-                  </w:pPr>
+                      <w:sz w:val="8"/>
+                      <w:szCs w:val="8"/>
+                    </w:rPr>
+                  </w:pPr>
+                  <w:r>
+                    <w:rPr>
+                      <w:rFonts w:ascii="Arimo" w:hAnsi="Arimo"/>
+                      <w:sz w:val="8"/>
+                      <w:szCs w:val="8"/>
+                    </w:rPr>
+                    <w:t>100,1,1,1,1000,200</w:t>
+                  </w:r>
                 </w:p>
               </w:tc>
               <w:tc>
@@ -3084,10 +3092,34 @@
                   <w:pPr>
                     <w:rPr>
                       <w:rFonts w:ascii="Arimo" w:hAnsi="Arimo"/>
-                      <w:sz w:val="12"/>
-                      <w:szCs w:val="12"/>
-                    </w:rPr>
-                  </w:pPr>
+                      <w:sz w:val="8"/>
+                      <w:szCs w:val="8"/>
+                    </w:rPr>
+                  </w:pPr>
+                  <w:r>
+                    <w:rPr>
+                      <w:rFonts w:ascii="Arimo" w:hAnsi="Arimo"/>
+                      <w:sz w:val="8"/>
+                      <w:szCs w:val="8"/>
+                    </w:rPr>
+                    <w:t>“</w:t>
+                  </w:r>
+                  <w:r>
+                    <w:rPr>
+                      <w:rFonts w:ascii="Arimo" w:hAnsi="Arimo"/>
+                      <w:sz w:val="8"/>
+                      <w:szCs w:val="8"/>
+                    </w:rPr>
+                    <w:t>We only have 10 tables! Table number must be lower than 10, please try again.</w:t>
+                  </w:r>
+                  <w:r>
+                    <w:rPr>
+                      <w:rFonts w:ascii="Arimo" w:hAnsi="Arimo"/>
+                      <w:sz w:val="8"/>
+                      <w:szCs w:val="8"/>
+                    </w:rPr>
+                    <w:t>”</w:t>
+                  </w:r>
                 </w:p>
               </w:tc>
               <w:tc>
@@ -3098,10 +3130,26 @@
                   <w:pPr>
                     <w:rPr>
                       <w:rFonts w:ascii="Arimo" w:hAnsi="Arimo"/>
-                      <w:sz w:val="12"/>
-                      <w:szCs w:val="12"/>
-                    </w:rPr>
-                  </w:pPr>
+                      <w:sz w:val="8"/>
+                      <w:szCs w:val="8"/>
+                    </w:rPr>
+                  </w:pPr>
+                  <w:r>
+                    <w:rPr>
+                      <w:rFonts w:ascii="Arimo" w:hAnsi="Arimo"/>
+                      <w:sz w:val="8"/>
+                      <w:szCs w:val="8"/>
+                    </w:rPr>
+                    <w:t>“</w:t>
+                  </w:r>
+                  <w:r>
+                    <w:rPr>
+                      <w:rFonts w:ascii="Arimo" w:hAnsi="Arimo"/>
+                      <w:sz w:val="8"/>
+                      <w:szCs w:val="8"/>
+                    </w:rPr>
+                    <w:t>We only have 10 tables! Table number must be lower than 10, please try again.”</w:t>
+                  </w:r>
                 </w:p>
               </w:tc>
               <w:tc>
@@ -3112,17 +3160,25 @@
                   <w:pPr>
                     <w:rPr>
                       <w:rFonts w:ascii="Arimo" w:hAnsi="Arimo"/>
-                      <w:sz w:val="12"/>
-                      <w:szCs w:val="12"/>
-                    </w:rPr>
-                  </w:pPr>
+                      <w:sz w:val="8"/>
+                      <w:szCs w:val="8"/>
+                    </w:rPr>
+                  </w:pPr>
+                  <w:r>
+                    <w:rPr>
+                      <w:rFonts w:ascii="Arimo" w:hAnsi="Arimo"/>
+                      <w:sz w:val="8"/>
+                      <w:szCs w:val="8"/>
+                    </w:rPr>
+                    <w:t>No action needed</w:t>
+                  </w:r>
                 </w:p>
               </w:tc>
             </w:tr>
             <w:tr>
               <w:tc>
                 <w:tcPr>
-                  <w:tcW w:w="589" w:type="dxa"/>
+                  <w:tcW w:w="451" w:type="dxa"/>
                 </w:tcPr>
                 <w:p>
                   <w:pPr>
@@ -3148,16 +3204,24 @@
               </w:tc>
               <w:tc>
                 <w:tcPr>
-                  <w:tcW w:w="1863" w:type="dxa"/>
-                </w:tcPr>
-                <w:p>
-                  <w:pPr>
-                    <w:rPr>
-                      <w:rFonts w:ascii="Arimo" w:hAnsi="Arimo"/>
-                      <w:sz w:val="12"/>
-                      <w:szCs w:val="12"/>
-                    </w:rPr>
-                  </w:pPr>
+                  <w:tcW w:w="2337" w:type="dxa"/>
+                </w:tcPr>
+                <w:p>
+                  <w:pPr>
+                    <w:rPr>
+                      <w:rFonts w:ascii="Arimo" w:hAnsi="Arimo"/>
+                      <w:sz w:val="8"/>
+                      <w:szCs w:val="8"/>
+                    </w:rPr>
+                  </w:pPr>
+                  <w:r>
+                    <w:rPr>
+                      <w:rFonts w:ascii="Arimo" w:hAnsi="Arimo"/>
+                      <w:sz w:val="8"/>
+                      <w:szCs w:val="8"/>
+                    </w:rPr>
+                    <w:t>Check if user can’t input a category that doesn’t exist</w:t>
+                  </w:r>
                 </w:p>
               </w:tc>
               <w:tc>
@@ -3168,10 +3232,18 @@
                   <w:pPr>
                     <w:rPr>
                       <w:rFonts w:ascii="Arimo" w:hAnsi="Arimo"/>
-                      <w:sz w:val="12"/>
-                      <w:szCs w:val="12"/>
-                    </w:rPr>
-                  </w:pPr>
+                      <w:sz w:val="8"/>
+                      <w:szCs w:val="8"/>
+                    </w:rPr>
+                  </w:pPr>
+                  <w:r>
+                    <w:rPr>
+                      <w:rFonts w:ascii="Arimo" w:hAnsi="Arimo"/>
+                      <w:sz w:val="8"/>
+                      <w:szCs w:val="8"/>
+                    </w:rPr>
+                    <w:t>Test123!1./.-123123ija</w:t>
+                  </w:r>
                 </w:p>
               </w:tc>
               <w:tc>
@@ -3182,10 +3254,34 @@
                   <w:pPr>
                     <w:rPr>
                       <w:rFonts w:ascii="Arimo" w:hAnsi="Arimo"/>
-                      <w:sz w:val="12"/>
-                      <w:szCs w:val="12"/>
-                    </w:rPr>
-                  </w:pPr>
+                      <w:sz w:val="8"/>
+                      <w:szCs w:val="8"/>
+                    </w:rPr>
+                  </w:pPr>
+                  <w:r>
+                    <w:rPr>
+                      <w:rFonts w:ascii="Arimo" w:hAnsi="Arimo"/>
+                      <w:sz w:val="8"/>
+                      <w:szCs w:val="8"/>
+                    </w:rPr>
+                    <w:t>“</w:t>
+                  </w:r>
+                  <w:r>
+                    <w:rPr>
+                      <w:rFonts w:ascii="Arimo" w:hAnsi="Arimo"/>
+                      <w:sz w:val="8"/>
+                      <w:szCs w:val="8"/>
+                    </w:rPr>
+                    <w:t>Please enter a valid category, try again.</w:t>
+                  </w:r>
+                  <w:r>
+                    <w:rPr>
+                      <w:rFonts w:ascii="Arimo" w:hAnsi="Arimo"/>
+                      <w:sz w:val="8"/>
+                      <w:szCs w:val="8"/>
+                    </w:rPr>
+                    <w:t>”</w:t>
+                  </w:r>
                 </w:p>
               </w:tc>
               <w:tc>
@@ -3196,10 +3292,34 @@
                   <w:pPr>
                     <w:rPr>
                       <w:rFonts w:ascii="Arimo" w:hAnsi="Arimo"/>
-                      <w:sz w:val="12"/>
-                      <w:szCs w:val="12"/>
-                    </w:rPr>
-                  </w:pPr>
+                      <w:sz w:val="8"/>
+                      <w:szCs w:val="8"/>
+                    </w:rPr>
+                  </w:pPr>
+                  <w:r>
+                    <w:rPr>
+                      <w:rFonts w:ascii="Arimo" w:hAnsi="Arimo"/>
+                      <w:sz w:val="8"/>
+                      <w:szCs w:val="8"/>
+                    </w:rPr>
+                    <w:t>“</w:t>
+                  </w:r>
+                  <w:r>
+                    <w:rPr>
+                      <w:rFonts w:ascii="Arimo" w:hAnsi="Arimo"/>
+                      <w:sz w:val="8"/>
+                      <w:szCs w:val="8"/>
+                    </w:rPr>
+                    <w:t>Please enter a valid category, try again.</w:t>
+                  </w:r>
+                  <w:r>
+                    <w:rPr>
+                      <w:rFonts w:ascii="Arimo" w:hAnsi="Arimo"/>
+                      <w:sz w:val="8"/>
+                      <w:szCs w:val="8"/>
+                    </w:rPr>
+                    <w:t>”</w:t>
+                  </w:r>
                 </w:p>
               </w:tc>
               <w:tc>
@@ -3210,17 +3330,25 @@
                   <w:pPr>
                     <w:rPr>
                       <w:rFonts w:ascii="Arimo" w:hAnsi="Arimo"/>
-                      <w:sz w:val="12"/>
-                      <w:szCs w:val="12"/>
-                    </w:rPr>
-                  </w:pPr>
+                      <w:sz w:val="8"/>
+                      <w:szCs w:val="8"/>
+                    </w:rPr>
+                  </w:pPr>
+                  <w:r>
+                    <w:rPr>
+                      <w:rFonts w:ascii="Arimo" w:hAnsi="Arimo"/>
+                      <w:sz w:val="8"/>
+                      <w:szCs w:val="8"/>
+                    </w:rPr>
+                    <w:t>No action needed</w:t>
+                  </w:r>
                 </w:p>
               </w:tc>
             </w:tr>
             <w:tr>
               <w:tc>
                 <w:tcPr>
-                  <w:tcW w:w="589" w:type="dxa"/>
+                  <w:tcW w:w="451" w:type="dxa"/>
                 </w:tcPr>
                 <w:p>
                   <w:pPr>
@@ -3246,16 +3374,32 @@
               </w:tc>
               <w:tc>
                 <w:tcPr>
-                  <w:tcW w:w="1863" w:type="dxa"/>
-                </w:tcPr>
-                <w:p>
-                  <w:pPr>
-                    <w:rPr>
-                      <w:rFonts w:ascii="Arimo" w:hAnsi="Arimo"/>
-                      <w:sz w:val="12"/>
-                      <w:szCs w:val="12"/>
-                    </w:rPr>
-                  </w:pPr>
+                  <w:tcW w:w="2337" w:type="dxa"/>
+                </w:tcPr>
+                <w:p>
+                  <w:pPr>
+                    <w:rPr>
+                      <w:rFonts w:ascii="Arimo" w:hAnsi="Arimo"/>
+                      <w:sz w:val="8"/>
+                      <w:szCs w:val="8"/>
+                    </w:rPr>
+                  </w:pPr>
+                  <w:r>
+                    <w:rPr>
+                      <w:rFonts w:ascii="Arimo" w:hAnsi="Arimo"/>
+                      <w:sz w:val="8"/>
+                      <w:szCs w:val="8"/>
+                    </w:rPr>
+                    <w:t>Check if user can’t input numeric characters as a name input</w:t>
+                  </w:r>
+                  <w:r>
+                    <w:rPr>
+                      <w:rFonts w:ascii="Arimo" w:hAnsi="Arimo"/>
+                      <w:sz w:val="8"/>
+                      <w:szCs w:val="8"/>
+                    </w:rPr>
+                    <w:t xml:space="preserve"> for adding a menu item</w:t>
+                  </w:r>
                 </w:p>
               </w:tc>
               <w:tc>
@@ -3266,10 +3410,18 @@
                   <w:pPr>
                     <w:rPr>
                       <w:rFonts w:ascii="Arimo" w:hAnsi="Arimo"/>
-                      <w:sz w:val="12"/>
-                      <w:szCs w:val="12"/>
-                    </w:rPr>
-                  </w:pPr>
+                      <w:sz w:val="8"/>
+                      <w:szCs w:val="8"/>
+                    </w:rPr>
+                  </w:pPr>
+                  <w:r>
+                    <w:rPr>
+                      <w:rFonts w:ascii="Arimo" w:hAnsi="Arimo"/>
+                      <w:sz w:val="8"/>
+                      <w:szCs w:val="8"/>
+                    </w:rPr>
+                    <w:t>123</w:t>
+                  </w:r>
                 </w:p>
               </w:tc>
               <w:tc>
@@ -3280,10 +3432,34 @@
                   <w:pPr>
                     <w:rPr>
                       <w:rFonts w:ascii="Arimo" w:hAnsi="Arimo"/>
-                      <w:sz w:val="12"/>
-                      <w:szCs w:val="12"/>
-                    </w:rPr>
-                  </w:pPr>
+                      <w:sz w:val="8"/>
+                      <w:szCs w:val="8"/>
+                    </w:rPr>
+                  </w:pPr>
+                  <w:r>
+                    <w:rPr>
+                      <w:rFonts w:ascii="Arimo" w:hAnsi="Arimo"/>
+                      <w:sz w:val="8"/>
+                      <w:szCs w:val="8"/>
+                    </w:rPr>
+                    <w:t>“</w:t>
+                  </w:r>
+                  <w:r>
+                    <w:rPr>
+                      <w:rFonts w:ascii="Arimo" w:hAnsi="Arimo"/>
+                      <w:sz w:val="8"/>
+                      <w:szCs w:val="8"/>
+                    </w:rPr>
+                    <w:t>Name must contain alphabetic characters only, try again.</w:t>
+                  </w:r>
+                  <w:r>
+                    <w:rPr>
+                      <w:rFonts w:ascii="Arimo" w:hAnsi="Arimo"/>
+                      <w:sz w:val="8"/>
+                      <w:szCs w:val="8"/>
+                    </w:rPr>
+                    <w:t>”</w:t>
+                  </w:r>
                 </w:p>
               </w:tc>
               <w:tc>
@@ -3294,10 +3470,34 @@
                   <w:pPr>
                     <w:rPr>
                       <w:rFonts w:ascii="Arimo" w:hAnsi="Arimo"/>
-                      <w:sz w:val="12"/>
-                      <w:szCs w:val="12"/>
-                    </w:rPr>
-                  </w:pPr>
+                      <w:sz w:val="8"/>
+                      <w:szCs w:val="8"/>
+                    </w:rPr>
+                  </w:pPr>
+                  <w:r>
+                    <w:rPr>
+                      <w:rFonts w:ascii="Arimo" w:hAnsi="Arimo"/>
+                      <w:sz w:val="8"/>
+                      <w:szCs w:val="8"/>
+                    </w:rPr>
+                    <w:t>“</w:t>
+                  </w:r>
+                  <w:r>
+                    <w:rPr>
+                      <w:rFonts w:ascii="Arimo" w:hAnsi="Arimo"/>
+                      <w:sz w:val="8"/>
+                      <w:szCs w:val="8"/>
+                    </w:rPr>
+                    <w:t>Name must contain alphabetic characters only, try again.</w:t>
+                  </w:r>
+                  <w:r>
+                    <w:rPr>
+                      <w:rFonts w:ascii="Arimo" w:hAnsi="Arimo"/>
+                      <w:sz w:val="8"/>
+                      <w:szCs w:val="8"/>
+                    </w:rPr>
+                    <w:t>”</w:t>
+                  </w:r>
                 </w:p>
               </w:tc>
               <w:tc>
@@ -3308,17 +3508,25 @@
                   <w:pPr>
                     <w:rPr>
                       <w:rFonts w:ascii="Arimo" w:hAnsi="Arimo"/>
-                      <w:sz w:val="12"/>
-                      <w:szCs w:val="12"/>
-                    </w:rPr>
-                  </w:pPr>
+                      <w:sz w:val="8"/>
+                      <w:szCs w:val="8"/>
+                    </w:rPr>
+                  </w:pPr>
+                  <w:r>
+                    <w:rPr>
+                      <w:rFonts w:ascii="Arimo" w:hAnsi="Arimo"/>
+                      <w:sz w:val="8"/>
+                      <w:szCs w:val="8"/>
+                    </w:rPr>
+                    <w:t>No action needed</w:t>
+                  </w:r>
                 </w:p>
               </w:tc>
             </w:tr>
             <w:tr>
               <w:tc>
                 <w:tcPr>
-                  <w:tcW w:w="589" w:type="dxa"/>
+                  <w:tcW w:w="451" w:type="dxa"/>
                 </w:tcPr>
                 <w:p>
                   <w:pPr>
@@ -3344,16 +3552,24 @@
               </w:tc>
               <w:tc>
                 <w:tcPr>
-                  <w:tcW w:w="1863" w:type="dxa"/>
-                </w:tcPr>
-                <w:p>
-                  <w:pPr>
-                    <w:rPr>
-                      <w:rFonts w:ascii="Arimo" w:hAnsi="Arimo"/>
-                      <w:sz w:val="12"/>
-                      <w:szCs w:val="12"/>
-                    </w:rPr>
-                  </w:pPr>
+                  <w:tcW w:w="2337" w:type="dxa"/>
+                </w:tcPr>
+                <w:p>
+                  <w:pPr>
+                    <w:rPr>
+                      <w:rFonts w:ascii="Arimo" w:hAnsi="Arimo"/>
+                      <w:sz w:val="8"/>
+                      <w:szCs w:val="8"/>
+                    </w:rPr>
+                  </w:pPr>
+                  <w:r>
+                    <w:rPr>
+                      <w:rFonts w:ascii="Arimo" w:hAnsi="Arimo"/>
+                      <w:sz w:val="8"/>
+                      <w:szCs w:val="8"/>
+                    </w:rPr>
+                    <w:t>Check if user can only input numeric characters as an input for the price of an item</w:t>
+                  </w:r>
                 </w:p>
               </w:tc>
               <w:tc>
@@ -3364,8 +3580,8 @@
                   <w:pPr>
                     <w:rPr>
                       <w:rFonts w:ascii="Arimo" w:hAnsi="Arimo"/>
-                      <w:sz w:val="12"/>
-                      <w:szCs w:val="12"/>
+                      <w:sz w:val="8"/>
+                      <w:szCs w:val="8"/>
                     </w:rPr>
                   </w:pPr>
                 </w:p>
@@ -3378,8 +3594,8 @@
                   <w:pPr>
                     <w:rPr>
                       <w:rFonts w:ascii="Arimo" w:hAnsi="Arimo"/>
-                      <w:sz w:val="12"/>
-                      <w:szCs w:val="12"/>
+                      <w:sz w:val="8"/>
+                      <w:szCs w:val="8"/>
                     </w:rPr>
                   </w:pPr>
                 </w:p>
@@ -3392,8 +3608,8 @@
                   <w:pPr>
                     <w:rPr>
                       <w:rFonts w:ascii="Arimo" w:hAnsi="Arimo"/>
-                      <w:sz w:val="12"/>
-                      <w:szCs w:val="12"/>
+                      <w:sz w:val="8"/>
+                      <w:szCs w:val="8"/>
                     </w:rPr>
                   </w:pPr>
                 </w:p>
@@ -3406,17 +3622,25 @@
                   <w:pPr>
                     <w:rPr>
                       <w:rFonts w:ascii="Arimo" w:hAnsi="Arimo"/>
-                      <w:sz w:val="12"/>
-                      <w:szCs w:val="12"/>
-                    </w:rPr>
-                  </w:pPr>
+                      <w:sz w:val="8"/>
+                      <w:szCs w:val="8"/>
+                    </w:rPr>
+                  </w:pPr>
+                  <w:r>
+                    <w:rPr>
+                      <w:rFonts w:ascii="Arimo" w:hAnsi="Arimo"/>
+                      <w:sz w:val="8"/>
+                      <w:szCs w:val="8"/>
+                    </w:rPr>
+                    <w:t>No action needed</w:t>
+                  </w:r>
                 </w:p>
               </w:tc>
             </w:tr>
             <w:tr>
               <w:tc>
                 <w:tcPr>
-                  <w:tcW w:w="589" w:type="dxa"/>
+                  <w:tcW w:w="451" w:type="dxa"/>
                 </w:tcPr>
                 <w:p>
                   <w:pPr>
@@ -3442,14 +3666,14 @@
               </w:tc>
               <w:tc>
                 <w:tcPr>
-                  <w:tcW w:w="1863" w:type="dxa"/>
-                </w:tcPr>
-                <w:p>
-                  <w:pPr>
-                    <w:rPr>
-                      <w:rFonts w:ascii="Arimo" w:hAnsi="Arimo"/>
-                      <w:sz w:val="12"/>
-                      <w:szCs w:val="12"/>
+                  <w:tcW w:w="2337" w:type="dxa"/>
+                </w:tcPr>
+                <w:p>
+                  <w:pPr>
+                    <w:rPr>
+                      <w:rFonts w:ascii="Arimo" w:hAnsi="Arimo"/>
+                      <w:sz w:val="8"/>
+                      <w:szCs w:val="8"/>
                     </w:rPr>
                   </w:pPr>
                 </w:p>
@@ -3462,8 +3686,8 @@
                   <w:pPr>
                     <w:rPr>
                       <w:rFonts w:ascii="Arimo" w:hAnsi="Arimo"/>
-                      <w:sz w:val="12"/>
-                      <w:szCs w:val="12"/>
+                      <w:sz w:val="8"/>
+                      <w:szCs w:val="8"/>
                     </w:rPr>
                   </w:pPr>
                 </w:p>
@@ -3476,8 +3700,8 @@
                   <w:pPr>
                     <w:rPr>
                       <w:rFonts w:ascii="Arimo" w:hAnsi="Arimo"/>
-                      <w:sz w:val="12"/>
-                      <w:szCs w:val="12"/>
+                      <w:sz w:val="8"/>
+                      <w:szCs w:val="8"/>
                     </w:rPr>
                   </w:pPr>
                 </w:p>
@@ -3490,8 +3714,8 @@
                   <w:pPr>
                     <w:rPr>
                       <w:rFonts w:ascii="Arimo" w:hAnsi="Arimo"/>
-                      <w:sz w:val="12"/>
-                      <w:szCs w:val="12"/>
+                      <w:sz w:val="8"/>
+                      <w:szCs w:val="8"/>
                     </w:rPr>
                   </w:pPr>
                 </w:p>
@@ -3504,17 +3728,25 @@
                   <w:pPr>
                     <w:rPr>
                       <w:rFonts w:ascii="Arimo" w:hAnsi="Arimo"/>
-                      <w:sz w:val="12"/>
-                      <w:szCs w:val="12"/>
-                    </w:rPr>
-                  </w:pPr>
+                      <w:sz w:val="8"/>
+                      <w:szCs w:val="8"/>
+                    </w:rPr>
+                  </w:pPr>
+                  <w:r>
+                    <w:rPr>
+                      <w:rFonts w:ascii="Arimo" w:hAnsi="Arimo"/>
+                      <w:sz w:val="8"/>
+                      <w:szCs w:val="8"/>
+                    </w:rPr>
+                    <w:t>No action needed</w:t>
+                  </w:r>
                 </w:p>
               </w:tc>
             </w:tr>
             <w:tr>
               <w:tc>
                 <w:tcPr>
-                  <w:tcW w:w="589" w:type="dxa"/>
+                  <w:tcW w:w="451" w:type="dxa"/>
                 </w:tcPr>
                 <w:p>
                   <w:pPr>
@@ -3540,14 +3772,14 @@
               </w:tc>
               <w:tc>
                 <w:tcPr>
-                  <w:tcW w:w="1863" w:type="dxa"/>
-                </w:tcPr>
-                <w:p>
-                  <w:pPr>
-                    <w:rPr>
-                      <w:rFonts w:ascii="Arimo" w:hAnsi="Arimo"/>
-                      <w:sz w:val="12"/>
-                      <w:szCs w:val="12"/>
+                  <w:tcW w:w="2337" w:type="dxa"/>
+                </w:tcPr>
+                <w:p>
+                  <w:pPr>
+                    <w:rPr>
+                      <w:rFonts w:ascii="Arimo" w:hAnsi="Arimo"/>
+                      <w:sz w:val="8"/>
+                      <w:szCs w:val="8"/>
                     </w:rPr>
                   </w:pPr>
                 </w:p>
@@ -3560,8 +3792,8 @@
                   <w:pPr>
                     <w:rPr>
                       <w:rFonts w:ascii="Arimo" w:hAnsi="Arimo"/>
-                      <w:sz w:val="12"/>
-                      <w:szCs w:val="12"/>
+                      <w:sz w:val="8"/>
+                      <w:szCs w:val="8"/>
                     </w:rPr>
                   </w:pPr>
                 </w:p>
@@ -3574,8 +3806,8 @@
                   <w:pPr>
                     <w:rPr>
                       <w:rFonts w:ascii="Arimo" w:hAnsi="Arimo"/>
-                      <w:sz w:val="12"/>
-                      <w:szCs w:val="12"/>
+                      <w:sz w:val="8"/>
+                      <w:szCs w:val="8"/>
                     </w:rPr>
                   </w:pPr>
                 </w:p>
@@ -3588,8 +3820,8 @@
                   <w:pPr>
                     <w:rPr>
                       <w:rFonts w:ascii="Arimo" w:hAnsi="Arimo"/>
-                      <w:sz w:val="12"/>
-                      <w:szCs w:val="12"/>
+                      <w:sz w:val="8"/>
+                      <w:szCs w:val="8"/>
                     </w:rPr>
                   </w:pPr>
                 </w:p>
@@ -3602,17 +3834,25 @@
                   <w:pPr>
                     <w:rPr>
                       <w:rFonts w:ascii="Arimo" w:hAnsi="Arimo"/>
-                      <w:sz w:val="12"/>
-                      <w:szCs w:val="12"/>
-                    </w:rPr>
-                  </w:pPr>
+                      <w:sz w:val="8"/>
+                      <w:szCs w:val="8"/>
+                    </w:rPr>
+                  </w:pPr>
+                  <w:r>
+                    <w:rPr>
+                      <w:rFonts w:ascii="Arimo" w:hAnsi="Arimo"/>
+                      <w:sz w:val="8"/>
+                      <w:szCs w:val="8"/>
+                    </w:rPr>
+                    <w:t>No action needed</w:t>
+                  </w:r>
                 </w:p>
               </w:tc>
             </w:tr>
             <w:tr>
               <w:tc>
                 <w:tcPr>
-                  <w:tcW w:w="589" w:type="dxa"/>
+                  <w:tcW w:w="451" w:type="dxa"/>
                 </w:tcPr>
                 <w:p>
                   <w:pPr>
@@ -3638,14 +3878,14 @@
               </w:tc>
               <w:tc>
                 <w:tcPr>
-                  <w:tcW w:w="1863" w:type="dxa"/>
-                </w:tcPr>
-                <w:p>
-                  <w:pPr>
-                    <w:rPr>
-                      <w:rFonts w:ascii="Arimo" w:hAnsi="Arimo"/>
-                      <w:sz w:val="12"/>
-                      <w:szCs w:val="12"/>
+                  <w:tcW w:w="2337" w:type="dxa"/>
+                </w:tcPr>
+                <w:p>
+                  <w:pPr>
+                    <w:rPr>
+                      <w:rFonts w:ascii="Arimo" w:hAnsi="Arimo"/>
+                      <w:sz w:val="8"/>
+                      <w:szCs w:val="8"/>
                     </w:rPr>
                   </w:pPr>
                 </w:p>
@@ -3658,8 +3898,8 @@
                   <w:pPr>
                     <w:rPr>
                       <w:rFonts w:ascii="Arimo" w:hAnsi="Arimo"/>
-                      <w:sz w:val="12"/>
-                      <w:szCs w:val="12"/>
+                      <w:sz w:val="8"/>
+                      <w:szCs w:val="8"/>
                     </w:rPr>
                   </w:pPr>
                 </w:p>
@@ -3672,8 +3912,8 @@
                   <w:pPr>
                     <w:rPr>
                       <w:rFonts w:ascii="Arimo" w:hAnsi="Arimo"/>
-                      <w:sz w:val="12"/>
-                      <w:szCs w:val="12"/>
+                      <w:sz w:val="8"/>
+                      <w:szCs w:val="8"/>
                     </w:rPr>
                   </w:pPr>
                 </w:p>
@@ -3686,8 +3926,8 @@
                   <w:pPr>
                     <w:rPr>
                       <w:rFonts w:ascii="Arimo" w:hAnsi="Arimo"/>
-                      <w:sz w:val="12"/>
-                      <w:szCs w:val="12"/>
+                      <w:sz w:val="8"/>
+                      <w:szCs w:val="8"/>
                     </w:rPr>
                   </w:pPr>
                 </w:p>
@@ -3700,17 +3940,25 @@
                   <w:pPr>
                     <w:rPr>
                       <w:rFonts w:ascii="Arimo" w:hAnsi="Arimo"/>
-                      <w:sz w:val="12"/>
-                      <w:szCs w:val="12"/>
-                    </w:rPr>
-                  </w:pPr>
+                      <w:sz w:val="8"/>
+                      <w:szCs w:val="8"/>
+                    </w:rPr>
+                  </w:pPr>
+                  <w:r>
+                    <w:rPr>
+                      <w:rFonts w:ascii="Arimo" w:hAnsi="Arimo"/>
+                      <w:sz w:val="8"/>
+                      <w:szCs w:val="8"/>
+                    </w:rPr>
+                    <w:t>No action needed</w:t>
+                  </w:r>
                 </w:p>
               </w:tc>
             </w:tr>
             <w:tr>
               <w:tc>
                 <w:tcPr>
-                  <w:tcW w:w="589" w:type="dxa"/>
+                  <w:tcW w:w="451" w:type="dxa"/>
                 </w:tcPr>
                 <w:p>
                   <w:pPr>
@@ -3736,14 +3984,14 @@
               </w:tc>
               <w:tc>
                 <w:tcPr>
-                  <w:tcW w:w="1863" w:type="dxa"/>
-                </w:tcPr>
-                <w:p>
-                  <w:pPr>
-                    <w:rPr>
-                      <w:rFonts w:ascii="Arimo" w:hAnsi="Arimo"/>
-                      <w:sz w:val="12"/>
-                      <w:szCs w:val="12"/>
+                  <w:tcW w:w="2337" w:type="dxa"/>
+                </w:tcPr>
+                <w:p>
+                  <w:pPr>
+                    <w:rPr>
+                      <w:rFonts w:ascii="Arimo" w:hAnsi="Arimo"/>
+                      <w:sz w:val="8"/>
+                      <w:szCs w:val="8"/>
                     </w:rPr>
                   </w:pPr>
                 </w:p>
@@ -3756,8 +4004,8 @@
                   <w:pPr>
                     <w:rPr>
                       <w:rFonts w:ascii="Arimo" w:hAnsi="Arimo"/>
-                      <w:sz w:val="12"/>
-                      <w:szCs w:val="12"/>
+                      <w:sz w:val="8"/>
+                      <w:szCs w:val="8"/>
                     </w:rPr>
                   </w:pPr>
                 </w:p>
@@ -3770,8 +4018,8 @@
                   <w:pPr>
                     <w:rPr>
                       <w:rFonts w:ascii="Arimo" w:hAnsi="Arimo"/>
-                      <w:sz w:val="12"/>
-                      <w:szCs w:val="12"/>
+                      <w:sz w:val="8"/>
+                      <w:szCs w:val="8"/>
                     </w:rPr>
                   </w:pPr>
                 </w:p>
@@ -3784,8 +4032,8 @@
                   <w:pPr>
                     <w:rPr>
                       <w:rFonts w:ascii="Arimo" w:hAnsi="Arimo"/>
-                      <w:sz w:val="12"/>
-                      <w:szCs w:val="12"/>
+                      <w:sz w:val="8"/>
+                      <w:szCs w:val="8"/>
                     </w:rPr>
                   </w:pPr>
                 </w:p>
@@ -3798,10 +4046,18 @@
                   <w:pPr>
                     <w:rPr>
                       <w:rFonts w:ascii="Arimo" w:hAnsi="Arimo"/>
-                      <w:sz w:val="12"/>
-                      <w:szCs w:val="12"/>
-                    </w:rPr>
-                  </w:pPr>
+                      <w:sz w:val="8"/>
+                      <w:szCs w:val="8"/>
+                    </w:rPr>
+                  </w:pPr>
+                  <w:r>
+                    <w:rPr>
+                      <w:rFonts w:ascii="Arimo" w:hAnsi="Arimo"/>
+                      <w:sz w:val="8"/>
+                      <w:szCs w:val="8"/>
+                    </w:rPr>
+                    <w:t>No action needed</w:t>
+                  </w:r>
                 </w:p>
               </w:tc>
             </w:tr>

</xml_diff>